<commit_message>
Touched up requirements doc and Sort.java
</commit_message>
<xml_diff>
--- a/Course Documentation/Group09_RequirementsSpecification.docx
+++ b/Course Documentation/Group09_RequirementsSpecification.docx
@@ -1,6 +1,6 @@
 
 <file path=word/document.xml><?xml version="1.0" encoding="utf-8"?>
-<w:document xmlns:wpc="http://schemas.microsoft.com/office/word/2010/wordprocessingCanvas" xmlns:mc="http://schemas.openxmlformats.org/markup-compatibility/2006" xmlns:o="urn:schemas-microsoft-com:office:office" xmlns:r="http://schemas.openxmlformats.org/officeDocument/2006/relationships" xmlns:m="http://schemas.openxmlformats.org/officeDocument/2006/math" xmlns:v="urn:schemas-microsoft-com:vml" xmlns:wp14="http://schemas.microsoft.com/office/word/2010/wordprocessingDrawing" xmlns:wp="http://schemas.openxmlformats.org/drawingml/2006/wordprocessingDrawing" xmlns:w10="urn:schemas-microsoft-com:office:word" xmlns:w="http://schemas.openxmlformats.org/wordprocessingml/2006/main" xmlns:w14="http://schemas.microsoft.com/office/word/2010/wordml" xmlns:wpg="http://schemas.microsoft.com/office/word/2010/wordprocessingGroup" xmlns:wpi="http://schemas.microsoft.com/office/word/2010/wordprocessingInk" xmlns:wne="http://schemas.microsoft.com/office/word/2006/wordml" xmlns:wps="http://schemas.microsoft.com/office/word/2010/wordprocessingShape" mc:Ignorable="w14 wp14">
+<w:document xmlns:wpc="http://schemas.microsoft.com/office/word/2010/wordprocessingCanvas" xmlns:cx="http://schemas.microsoft.com/office/drawing/2014/chartex" xmlns:cx1="http://schemas.microsoft.com/office/drawing/2015/9/8/chartex" xmlns:cx2="http://schemas.microsoft.com/office/drawing/2015/10/21/chartex" xmlns:cx3="http://schemas.microsoft.com/office/drawing/2016/5/9/chartex" xmlns:cx4="http://schemas.microsoft.com/office/drawing/2016/5/10/chartex" xmlns:cx5="http://schemas.microsoft.com/office/drawing/2016/5/11/chartex" xmlns:mc="http://schemas.openxmlformats.org/markup-compatibility/2006" xmlns:o="urn:schemas-microsoft-com:office:office" xmlns:r="http://schemas.openxmlformats.org/officeDocument/2006/relationships" xmlns:m="http://schemas.openxmlformats.org/officeDocument/2006/math" xmlns:v="urn:schemas-microsoft-com:vml" xmlns:wp14="http://schemas.microsoft.com/office/word/2010/wordprocessingDrawing" xmlns:wp="http://schemas.openxmlformats.org/drawingml/2006/wordprocessingDrawing" xmlns:w10="urn:schemas-microsoft-com:office:word" xmlns:w="http://schemas.openxmlformats.org/wordprocessingml/2006/main" xmlns:w14="http://schemas.microsoft.com/office/word/2010/wordml" xmlns:w15="http://schemas.microsoft.com/office/word/2012/wordml" xmlns:w16se="http://schemas.microsoft.com/office/word/2015/wordml/symex" xmlns:wpg="http://schemas.microsoft.com/office/word/2010/wordprocessingGroup" xmlns:wpi="http://schemas.microsoft.com/office/word/2010/wordprocessingInk" xmlns:wne="http://schemas.microsoft.com/office/word/2006/wordml" xmlns:wps="http://schemas.microsoft.com/office/word/2010/wordprocessingShape" mc:Ignorable="w14 w15 w16se wp14">
   <w:body>
     <w:p>
       <w:pPr>
@@ -78,6 +78,7 @@
           <w:szCs w:val="32"/>
         </w:rPr>
       </w:pPr>
+      <w:proofErr w:type="spellStart"/>
       <w:r>
         <w:rPr>
           <w:rFonts w:ascii="Times New Roman" w:hAnsi="Times New Roman" w:cs="Times New Roman"/>
@@ -86,8 +87,19 @@
           <w:sz w:val="32"/>
           <w:szCs w:val="32"/>
         </w:rPr>
-        <w:t>Knowsophobic</w:t>
-      </w:r>
+        <w:t>No</w:t>
+      </w:r>
+      <w:r>
+        <w:rPr>
+          <w:rFonts w:ascii="Times New Roman" w:hAnsi="Times New Roman" w:cs="Times New Roman"/>
+          <w:b/>
+          <w:bCs/>
+          <w:sz w:val="32"/>
+          <w:szCs w:val="32"/>
+        </w:rPr>
+        <w:t>sophobic</w:t>
+      </w:r>
+      <w:proofErr w:type="spellEnd"/>
     </w:p>
     <w:p>
       <w:pPr>
@@ -244,8 +256,6 @@
       <w:r>
         <w:t>i</w:t>
       </w:r>
-      <w:bookmarkStart w:id="0" w:name="_GoBack"/>
-      <w:bookmarkEnd w:id="0"/>
     </w:p>
     <w:p>
       <w:pPr>
@@ -257,8 +267,13 @@
         <w:jc w:val="center"/>
       </w:pPr>
       <w:r>
-        <w:t>Anthony Mella</w:t>
-      </w:r>
+        <w:t xml:space="preserve">Anthony </w:t>
+      </w:r>
+      <w:proofErr w:type="spellStart"/>
+      <w:r>
+        <w:t>Mella</w:t>
+      </w:r>
+      <w:proofErr w:type="spellEnd"/>
     </w:p>
     <w:p>
       <w:pPr>
@@ -270,8 +285,13 @@
         <w:jc w:val="center"/>
       </w:pPr>
       <w:r>
-        <w:t>Hamid Yuksel</w:t>
-      </w:r>
+        <w:t xml:space="preserve">Hamid </w:t>
+      </w:r>
+      <w:proofErr w:type="spellStart"/>
+      <w:r>
+        <w:t>Yuksel</w:t>
+      </w:r>
+      <w:proofErr w:type="spellEnd"/>
     </w:p>
     <w:p>
       <w:pPr>
@@ -801,8 +821,19 @@
         </w:rPr>
         <w:tab/>
       </w:r>
-      <w:r>
-        <w:t xml:space="preserve">Knowsophobic is an application designed to provide information about chronic disease indicators (CDIs) in The United States. Using public data collected from the Centers for Disease control and prevention, CDI risk factors will be calculated and used to rank regions. </w:t>
+      <w:proofErr w:type="spellStart"/>
+      <w:r>
+        <w:rPr>
+          <w:rFonts w:eastAsia="Times New Roman"/>
+        </w:rPr>
+        <w:t>No</w:t>
+      </w:r>
+      <w:r>
+        <w:t>sophobic</w:t>
+      </w:r>
+      <w:proofErr w:type="spellEnd"/>
+      <w:r>
+        <w:t xml:space="preserve"> is an application designed to provide information about chronic disease indicators (CDIs) in The United States. Using public data collected from the Centers for Disease control and prevention, CDI risk factors will be calculated and used to rank regions. </w:t>
       </w:r>
     </w:p>
     <w:p/>
@@ -811,7 +842,16 @@
         <w:ind w:firstLine="720"/>
       </w:pPr>
       <w:r>
-        <w:t xml:space="preserve">This application’s domains is primarily concerned with the public, and facilitating education about disease CDIs and there distribution with respect to geography. </w:t>
+        <w:t>This application’s domain</w:t>
+      </w:r>
+      <w:r>
+        <w:t xml:space="preserve"> is primarily concerned with the public, and facilitating educati</w:t>
+      </w:r>
+      <w:r>
+        <w:t xml:space="preserve">on about disease CDIs and their </w:t>
+      </w:r>
+      <w:r>
+        <w:t xml:space="preserve">distribution with respect to geography. </w:t>
       </w:r>
       <w:r>
         <w:t xml:space="preserve"> </w:t>
@@ -820,8 +860,13 @@
         <w:t>S</w:t>
       </w:r>
       <w:r>
-        <w:t>takeholders include the general public</w:t>
-      </w:r>
+        <w:t xml:space="preserve">takeholders include the </w:t>
+      </w:r>
+      <w:proofErr w:type="gramStart"/>
+      <w:r>
+        <w:t>general public</w:t>
+      </w:r>
+      <w:proofErr w:type="gramEnd"/>
       <w:r>
         <w:t xml:space="preserve"> and</w:t>
       </w:r>
@@ -836,6 +881,8 @@
       <w:pPr>
         <w:ind w:firstLine="720"/>
       </w:pPr>
+      <w:bookmarkStart w:id="0" w:name="_GoBack"/>
+      <w:bookmarkEnd w:id="0"/>
     </w:p>
     <w:p>
       <w:r>
@@ -843,10 +890,27 @@
         <w:t xml:space="preserve">Interaction between entities will be limited, as the concerns of the public will be very different from those of the academic or commercial research </w:t>
       </w:r>
       <w:r>
-        <w:t>community. While the application is intended for public casual use, components of the functionality could be useful for the research community, and could be released as an open source tool for visualizing geographic data. However a</w:t>
-      </w:r>
-      <w:r>
-        <w:t xml:space="preserve">s the target audience is the general public their expectations will be treated with the most priority. </w:t>
+        <w:t>community. While the application is intended for public casual use, components of the functionality could be useful for the research community, and could be released as an open source tool for visualizing geographic data. However</w:t>
+      </w:r>
+      <w:r>
+        <w:t>,</w:t>
+      </w:r>
+      <w:r>
+        <w:t xml:space="preserve"> a</w:t>
+      </w:r>
+      <w:r>
+        <w:t xml:space="preserve">s the target audience is the </w:t>
+      </w:r>
+      <w:proofErr w:type="gramStart"/>
+      <w:r>
+        <w:t>general public</w:t>
+      </w:r>
+      <w:proofErr w:type="gramEnd"/>
+      <w:r>
+        <w:t>,</w:t>
+      </w:r>
+      <w:r>
+        <w:t xml:space="preserve"> their expectations will be treated with the most priority. </w:t>
       </w:r>
     </w:p>
     <w:p/>
@@ -892,7 +956,21 @@
         <w:rPr>
           <w:rFonts w:ascii="Times New Roman" w:hAnsi="Times New Roman" w:cs="Times New Roman"/>
         </w:rPr>
-        <w:t>Application outputs data in a manner that is easily parsable and visually appealing</w:t>
+        <w:t xml:space="preserve">Application outputs data in a manner that is easily </w:t>
+      </w:r>
+      <w:proofErr w:type="spellStart"/>
+      <w:r>
+        <w:rPr>
+          <w:rFonts w:ascii="Times New Roman" w:hAnsi="Times New Roman" w:cs="Times New Roman"/>
+        </w:rPr>
+        <w:t>parsable</w:t>
+      </w:r>
+      <w:proofErr w:type="spellEnd"/>
+      <w:r>
+        <w:rPr>
+          <w:rFonts w:ascii="Times New Roman" w:hAnsi="Times New Roman" w:cs="Times New Roman"/>
+        </w:rPr>
+        <w:t xml:space="preserve"> and visually appealing</w:t>
       </w:r>
     </w:p>
     <w:p>
@@ -979,17 +1057,31 @@
         </w:rPr>
         <w:t xml:space="preserve">The core functionality of </w:t>
       </w:r>
-      <w:r>
-        <w:rPr>
-          <w:rFonts w:eastAsia="Times New Roman"/>
-        </w:rPr>
-        <w:t>Knowsophobic</w:t>
-      </w:r>
-      <w:r>
-        <w:rPr>
-          <w:rFonts w:eastAsia="Times New Roman"/>
-        </w:rPr>
-        <w:t xml:space="preserve"> is simple. The application</w:t>
+      <w:proofErr w:type="spellStart"/>
+      <w:r>
+        <w:rPr>
+          <w:rFonts w:eastAsia="Times New Roman"/>
+        </w:rPr>
+        <w:t>Nos</w:t>
+      </w:r>
+      <w:r>
+        <w:rPr>
+          <w:rFonts w:eastAsia="Times New Roman"/>
+        </w:rPr>
+        <w:t>ophobic</w:t>
+      </w:r>
+      <w:proofErr w:type="spellEnd"/>
+      <w:r>
+        <w:rPr>
+          <w:rFonts w:eastAsia="Times New Roman"/>
+        </w:rPr>
+        <w:t xml:space="preserve"> is simple: t</w:t>
+      </w:r>
+      <w:r>
+        <w:rPr>
+          <w:rFonts w:eastAsia="Times New Roman"/>
+        </w:rPr>
+        <w:t>he application</w:t>
       </w:r>
       <w:r>
         <w:rPr>
@@ -1057,7 +1149,31 @@
         <w:rPr>
           <w:rFonts w:eastAsia="Times New Roman"/>
         </w:rPr>
-        <w:t xml:space="preserve"> values for either or both of </w:t>
+        <w:t xml:space="preserve"> values for either</w:t>
+      </w:r>
+      <w:r>
+        <w:rPr>
+          <w:rFonts w:eastAsia="Times New Roman"/>
+        </w:rPr>
+        <w:t>,</w:t>
+      </w:r>
+      <w:r>
+        <w:rPr>
+          <w:rFonts w:eastAsia="Times New Roman"/>
+        </w:rPr>
+        <w:t xml:space="preserve"> or both</w:t>
+      </w:r>
+      <w:r>
+        <w:rPr>
+          <w:rFonts w:eastAsia="Times New Roman"/>
+        </w:rPr>
+        <w:t>,</w:t>
+      </w:r>
+      <w:r>
+        <w:rPr>
+          <w:rFonts w:eastAsia="Times New Roman"/>
+        </w:rPr>
+        <w:t xml:space="preserve"> of </w:t>
       </w:r>
       <w:r>
         <w:rPr>
@@ -1127,33 +1243,6 @@
           <w:rFonts w:eastAsia="Times New Roman"/>
           <w:b/>
           <w:sz w:val="28"/>
-        </w:rPr>
-      </w:pPr>
-    </w:p>
-    <w:p>
-      <w:pPr>
-        <w:rPr>
-          <w:rFonts w:eastAsia="Times New Roman"/>
-          <w:b/>
-          <w:sz w:val="28"/>
-        </w:rPr>
-      </w:pPr>
-    </w:p>
-    <w:p>
-      <w:pPr>
-        <w:rPr>
-          <w:rFonts w:eastAsia="Times New Roman"/>
-          <w:b/>
-          <w:sz w:val="28"/>
-        </w:rPr>
-      </w:pPr>
-    </w:p>
-    <w:p>
-      <w:pPr>
-        <w:rPr>
-          <w:rFonts w:eastAsia="Times New Roman"/>
-          <w:b/>
-          <w:sz w:val="28"/>
           <w:lang w:val="en-US"/>
         </w:rPr>
       </w:pPr>
@@ -1238,7 +1327,21 @@
           <w:rFonts w:ascii="Times New Roman" w:eastAsia="Times New Roman" w:hAnsi="Times New Roman" w:cs="Times New Roman"/>
           <w:lang w:val="en-CA"/>
         </w:rPr>
-        <w:t xml:space="preserve">s, which will be refered to as the “heatmap” for the remainder of this document. </w:t>
+        <w:t xml:space="preserve">s, which will be </w:t>
+      </w:r>
+      <w:r>
+        <w:rPr>
+          <w:rFonts w:ascii="Times New Roman" w:eastAsia="Times New Roman" w:hAnsi="Times New Roman" w:cs="Times New Roman"/>
+          <w:lang w:val="en-CA"/>
+        </w:rPr>
+        <w:t>referred</w:t>
+      </w:r>
+      <w:r>
+        <w:rPr>
+          <w:rFonts w:ascii="Times New Roman" w:eastAsia="Times New Roman" w:hAnsi="Times New Roman" w:cs="Times New Roman"/>
+          <w:lang w:val="en-CA"/>
+        </w:rPr>
+        <w:t xml:space="preserve"> to as the “heatmap” for the remainder of this document. </w:t>
       </w:r>
     </w:p>
     <w:p>
@@ -1265,34 +1368,48 @@
           <w:rFonts w:ascii="Times New Roman" w:eastAsia="Times New Roman" w:hAnsi="Times New Roman" w:cs="Times New Roman"/>
           <w:lang w:val="en-CA"/>
         </w:rPr>
-        <w:t xml:space="preserve">, which will be refered to as the </w:t>
+        <w:t xml:space="preserve">, which will be </w:t>
       </w:r>
       <w:r>
         <w:rPr>
           <w:rFonts w:ascii="Times New Roman" w:eastAsia="Times New Roman" w:hAnsi="Times New Roman" w:cs="Times New Roman"/>
           <w:lang w:val="en-CA"/>
         </w:rPr>
-        <w:t>“</w:t>
+        <w:t>referred</w:t>
       </w:r>
       <w:r>
         <w:rPr>
           <w:rFonts w:ascii="Times New Roman" w:eastAsia="Times New Roman" w:hAnsi="Times New Roman" w:cs="Times New Roman"/>
           <w:lang w:val="en-CA"/>
         </w:rPr>
-        <w:t>information table</w:t>
+        <w:t xml:space="preserve"> to as the </w:t>
       </w:r>
       <w:r>
         <w:rPr>
           <w:rFonts w:ascii="Times New Roman" w:eastAsia="Times New Roman" w:hAnsi="Times New Roman" w:cs="Times New Roman"/>
           <w:lang w:val="en-CA"/>
         </w:rPr>
-        <w:t>”</w:t>
+        <w:t>“</w:t>
       </w:r>
       <w:r>
         <w:rPr>
           <w:rFonts w:ascii="Times New Roman" w:eastAsia="Times New Roman" w:hAnsi="Times New Roman" w:cs="Times New Roman"/>
           <w:lang w:val="en-CA"/>
         </w:rPr>
+        <w:t>information table</w:t>
+      </w:r>
+      <w:r>
+        <w:rPr>
+          <w:rFonts w:ascii="Times New Roman" w:eastAsia="Times New Roman" w:hAnsi="Times New Roman" w:cs="Times New Roman"/>
+          <w:lang w:val="en-CA"/>
+        </w:rPr>
+        <w:t>”</w:t>
+      </w:r>
+      <w:r>
+        <w:rPr>
+          <w:rFonts w:ascii="Times New Roman" w:eastAsia="Times New Roman" w:hAnsi="Times New Roman" w:cs="Times New Roman"/>
+          <w:lang w:val="en-CA"/>
+        </w:rPr>
         <w:t xml:space="preserve"> for the remainder of this document.</w:t>
       </w:r>
     </w:p>
@@ -1302,13 +1419,6 @@
           <w:rFonts w:eastAsia="Times New Roman"/>
         </w:rPr>
       </w:pPr>
-    </w:p>
-    <w:p>
-      <w:pPr>
-        <w:rPr>
-          <w:rFonts w:eastAsia="Times New Roman"/>
-        </w:rPr>
-      </w:pPr>
       <w:r>
         <w:rPr>
           <w:rFonts w:eastAsia="Times New Roman"/>
@@ -1472,9 +1582,16 @@
         <w:rPr>
           <w:rFonts w:eastAsia="Times New Roman"/>
         </w:rPr>
-        <w:lastRenderedPageBreak/>
         <w:t xml:space="preserve">The heatmap will be generated with only the selected state colorized. All unselected states will be colored gray. The information table will be filled with the three most severe CDIs for the selected disease topic and the location of the CDIs will be overlaid on the heatmap.  </w:t>
       </w:r>
+    </w:p>
+    <w:p>
+      <w:pPr>
+        <w:ind w:firstLine="720"/>
+        <w:rPr>
+          <w:rFonts w:eastAsia="Times New Roman"/>
+        </w:rPr>
+      </w:pPr>
     </w:p>
     <w:p>
       <w:pPr>
@@ -1498,6 +1615,7 @@
           <w:sz w:val="32"/>
           <w:u w:val="single"/>
         </w:rPr>
+        <w:lastRenderedPageBreak/>
         <w:t>Non-Functional Requirements</w:t>
       </w:r>
     </w:p>
@@ -1586,7 +1704,23 @@
           <w:rFonts w:ascii="Times New Roman" w:hAnsi="Times New Roman" w:cs="Times New Roman"/>
           <w:sz w:val="24"/>
         </w:rPr>
-        <w:t>Currently, the web app will only be compliant for US-based results. This is due to the lack of large datasets available regarding comprehensive health records. As well, our web app will be able to specify the location of disease indicators based off of longitude and latitude, making it fairly robust when measuring disease indicators in the United States.</w:t>
+        <w:t xml:space="preserve">Currently, the web app will only be compliant for US-based results. This is due to the lack of large datasets available regarding comprehensive health records. As well, our web app will be able to specify the location of disease indicators based </w:t>
+      </w:r>
+      <w:proofErr w:type="gramStart"/>
+      <w:r>
+        <w:rPr>
+          <w:rFonts w:ascii="Times New Roman" w:hAnsi="Times New Roman" w:cs="Times New Roman"/>
+          <w:sz w:val="24"/>
+        </w:rPr>
+        <w:t>off of</w:t>
+      </w:r>
+      <w:proofErr w:type="gramEnd"/>
+      <w:r>
+        <w:rPr>
+          <w:rFonts w:ascii="Times New Roman" w:hAnsi="Times New Roman" w:cs="Times New Roman"/>
+          <w:sz w:val="24"/>
+        </w:rPr>
+        <w:t xml:space="preserve"> longitude and latitude, making it fairly robust when measuring disease indicators in the United States.</w:t>
       </w:r>
     </w:p>
     <w:p>
@@ -1637,32 +1771,40 @@
           <w:rFonts w:ascii="Times New Roman" w:hAnsi="Times New Roman" w:cs="Times New Roman"/>
           <w:sz w:val="24"/>
         </w:rPr>
-        <w:t>We will incorporate back-end testing on our Java code through the use of junit. We will aim for 100% test coverage, and will employ many test suites to ensure our code works. As well after deployment, we can set up Google analytics to gather traffic data on our site. This data will be helpful in front-end unit testing and can contribute to any adjustments of our back-end.</w:t>
-      </w:r>
-    </w:p>
-    <w:p>
-      <w:pPr>
-        <w:pStyle w:val="Body"/>
-        <w:spacing w:after="0" w:line="240" w:lineRule="auto"/>
-        <w:rPr>
-          <w:rFonts w:ascii="Times New Roman" w:hAnsi="Times New Roman" w:cs="Times New Roman"/>
-          <w:b/>
-          <w:bCs/>
+        <w:t xml:space="preserve">We will incorporate back-end testing on our Java code </w:t>
+      </w:r>
+      <w:proofErr w:type="gramStart"/>
+      <w:r>
+        <w:rPr>
+          <w:rFonts w:ascii="Times New Roman" w:hAnsi="Times New Roman" w:cs="Times New Roman"/>
           <w:sz w:val="24"/>
         </w:rPr>
-      </w:pPr>
-    </w:p>
-    <w:p>
-      <w:pPr>
-        <w:pStyle w:val="Body"/>
-        <w:spacing w:after="0" w:line="240" w:lineRule="auto"/>
-        <w:rPr>
-          <w:rFonts w:ascii="Times New Roman" w:hAnsi="Times New Roman" w:cs="Times New Roman"/>
-          <w:b/>
-          <w:bCs/>
+        <w:t>through the use of</w:t>
+      </w:r>
+      <w:proofErr w:type="gramEnd"/>
+      <w:r>
+        <w:rPr>
+          <w:rFonts w:ascii="Times New Roman" w:hAnsi="Times New Roman" w:cs="Times New Roman"/>
           <w:sz w:val="24"/>
         </w:rPr>
-      </w:pPr>
+        <w:t xml:space="preserve"> </w:t>
+      </w:r>
+      <w:proofErr w:type="spellStart"/>
+      <w:r>
+        <w:rPr>
+          <w:rFonts w:ascii="Times New Roman" w:hAnsi="Times New Roman" w:cs="Times New Roman"/>
+          <w:sz w:val="24"/>
+        </w:rPr>
+        <w:t>junit</w:t>
+      </w:r>
+      <w:proofErr w:type="spellEnd"/>
+      <w:r>
+        <w:rPr>
+          <w:rFonts w:ascii="Times New Roman" w:hAnsi="Times New Roman" w:cs="Times New Roman"/>
+          <w:sz w:val="24"/>
+        </w:rPr>
+        <w:t>. We will aim for 100% test coverage, and will employ many test suites to ensure our code works. As well after deployment, we can set up Google analytics to gather traffic data on our site. This data will be helpful in front-end unit testing and can contribute to any adjustments of our back-end.</w:t>
+      </w:r>
     </w:p>
     <w:p>
       <w:pPr>
@@ -1707,12 +1849,21 @@
           <w:sz w:val="24"/>
         </w:rPr>
       </w:pPr>
+      <w:proofErr w:type="spellStart"/>
       <w:r>
         <w:rPr>
           <w:rFonts w:ascii="Times New Roman" w:hAnsi="Times New Roman" w:cs="Times New Roman"/>
           <w:sz w:val="24"/>
         </w:rPr>
-        <w:t>Doxygen will be extensively used to generate proper documentation on our back-end and ensure our API is simple to use. The front-end will feature comments relevant towards the ease of maintaining the front-end.</w:t>
+        <w:t>Doxygen</w:t>
+      </w:r>
+      <w:proofErr w:type="spellEnd"/>
+      <w:r>
+        <w:rPr>
+          <w:rFonts w:ascii="Times New Roman" w:hAnsi="Times New Roman" w:cs="Times New Roman"/>
+          <w:sz w:val="24"/>
+        </w:rPr>
+        <w:t xml:space="preserve"> will be extensively used to generate proper documentation on our back-end and ensure our API is simple to use. The front-end will feature comments relevant towards the ease of maintaining the front-end.</w:t>
       </w:r>
     </w:p>
     <w:p>
@@ -1810,7 +1961,25 @@
           <w:bCs/>
           <w:sz w:val="24"/>
         </w:rPr>
-        <w:t>te all data maniputlation and generate all graphics</w:t>
+        <w:t xml:space="preserve">te all data </w:t>
+      </w:r>
+      <w:proofErr w:type="spellStart"/>
+      <w:r>
+        <w:rPr>
+          <w:rFonts w:ascii="Times New Roman" w:hAnsi="Times New Roman" w:cs="Times New Roman"/>
+          <w:bCs/>
+          <w:sz w:val="24"/>
+        </w:rPr>
+        <w:t>maniputlation</w:t>
+      </w:r>
+      <w:proofErr w:type="spellEnd"/>
+      <w:r>
+        <w:rPr>
+          <w:rFonts w:ascii="Times New Roman" w:hAnsi="Times New Roman" w:cs="Times New Roman"/>
+          <w:bCs/>
+          <w:sz w:val="24"/>
+        </w:rPr>
+        <w:t xml:space="preserve"> and generate all graphics</w:t>
       </w:r>
       <w:r>
         <w:rPr>
@@ -1934,7 +2103,23 @@
           <w:rFonts w:ascii="Times New Roman" w:hAnsi="Times New Roman" w:cs="Times New Roman"/>
           <w:sz w:val="24"/>
         </w:rPr>
-        <w:t xml:space="preserve">Additionally, the information outputted should be easily parsable and visually pleasing. </w:t>
+        <w:t xml:space="preserve">Additionally, the information outputted should be easily </w:t>
+      </w:r>
+      <w:proofErr w:type="spellStart"/>
+      <w:r>
+        <w:rPr>
+          <w:rFonts w:ascii="Times New Roman" w:hAnsi="Times New Roman" w:cs="Times New Roman"/>
+          <w:sz w:val="24"/>
+        </w:rPr>
+        <w:t>parsable</w:t>
+      </w:r>
+      <w:proofErr w:type="spellEnd"/>
+      <w:r>
+        <w:rPr>
+          <w:rFonts w:ascii="Times New Roman" w:hAnsi="Times New Roman" w:cs="Times New Roman"/>
+          <w:sz w:val="24"/>
+        </w:rPr>
+        <w:t xml:space="preserve"> and visually pleasing. </w:t>
       </w:r>
     </w:p>
     <w:p>
@@ -2076,7 +2261,23 @@
           <w:rFonts w:ascii="Times New Roman" w:hAnsi="Times New Roman" w:cs="Times New Roman"/>
           <w:sz w:val="24"/>
         </w:rPr>
-        <w:t xml:space="preserve">The nosophobic web app will preferably be built as a dynamic web app. As such, we will use Java as our back-end language, Tomcat server, and Spring to build our MVC. For the front-end, we will use JavaScript, HTML/CSS, bootstrap, jQuery, and Ajax. </w:t>
+        <w:t xml:space="preserve">The </w:t>
+      </w:r>
+      <w:proofErr w:type="spellStart"/>
+      <w:r>
+        <w:rPr>
+          <w:rFonts w:ascii="Times New Roman" w:hAnsi="Times New Roman" w:cs="Times New Roman"/>
+          <w:sz w:val="24"/>
+        </w:rPr>
+        <w:t>nosophobic</w:t>
+      </w:r>
+      <w:proofErr w:type="spellEnd"/>
+      <w:r>
+        <w:rPr>
+          <w:rFonts w:ascii="Times New Roman" w:hAnsi="Times New Roman" w:cs="Times New Roman"/>
+          <w:sz w:val="24"/>
+        </w:rPr>
+        <w:t xml:space="preserve"> web app will preferably be built as a dynamic web app. As such, we will use Java as our back-end language, Tomcat server, and Spring to build our MVC. For the front-end, we will use JavaScript, HTML/CSS, bootstrap, jQuery, and Ajax. </w:t>
       </w:r>
     </w:p>
     <w:p>
@@ -2107,6 +2308,7 @@
           <w:bCs/>
           <w:sz w:val="24"/>
         </w:rPr>
+        <w:lastRenderedPageBreak/>
         <w:t>Disaster Recovery</w:t>
       </w:r>
     </w:p>
@@ -2283,7 +2485,15 @@
         <w:ind w:firstLine="720"/>
       </w:pPr>
       <w:r>
-        <w:t>Within the constraints of this project there is no way to automate testing of the graphical output. As a result the validity of the graphical output will be visually tested by one or more team members.</w:t>
+        <w:t xml:space="preserve">Within the constraints of this project there is no way to automate testing of the graphical output. As a </w:t>
+      </w:r>
+      <w:proofErr w:type="gramStart"/>
+      <w:r>
+        <w:t>result</w:t>
+      </w:r>
+      <w:proofErr w:type="gramEnd"/>
+      <w:r>
+        <w:t xml:space="preserve"> the validity of the graphical output will be visually tested by one or more team members.</w:t>
       </w:r>
     </w:p>
     <w:p/>
@@ -2349,7 +2559,21 @@
         <w:rPr>
           <w:rFonts w:ascii="Times New Roman" w:hAnsi="Times New Roman" w:cs="Times New Roman"/>
         </w:rPr>
-        <w:t>Application outputs data in a manner that is easily parsable and visually appealing</w:t>
+        <w:t xml:space="preserve">Application outputs data in a manner that is easily </w:t>
+      </w:r>
+      <w:proofErr w:type="spellStart"/>
+      <w:r>
+        <w:rPr>
+          <w:rFonts w:ascii="Times New Roman" w:hAnsi="Times New Roman" w:cs="Times New Roman"/>
+        </w:rPr>
+        <w:t>parsable</w:t>
+      </w:r>
+      <w:proofErr w:type="spellEnd"/>
+      <w:r>
+        <w:rPr>
+          <w:rFonts w:ascii="Times New Roman" w:hAnsi="Times New Roman" w:cs="Times New Roman"/>
+        </w:rPr>
+        <w:t xml:space="preserve"> and visually appealing</w:t>
       </w:r>
     </w:p>
     <w:p>
@@ -2397,6 +2621,9 @@
       </w:pPr>
     </w:p>
     <w:p/>
+    <w:p/>
+    <w:p/>
+    <w:p/>
     <w:p>
       <w:pPr>
         <w:rPr>
@@ -2408,6 +2635,7 @@
           <w:b/>
           <w:sz w:val="28"/>
         </w:rPr>
+        <w:lastRenderedPageBreak/>
         <w:t>Likely changes</w:t>
       </w:r>
       <w:r>
@@ -2512,8 +2740,8 @@
       </w:r>
     </w:p>
     <w:sectPr>
-      <w:headerReference w:type="default" r:id="rId9"/>
-      <w:footerReference w:type="default" r:id="rId10"/>
+      <w:headerReference w:type="default" r:id="rId8"/>
+      <w:footerReference w:type="default" r:id="rId9"/>
       <w:pgSz w:w="12240" w:h="15840"/>
       <w:pgMar w:top="1440" w:right="1440" w:bottom="1440" w:left="1440" w:header="708" w:footer="708" w:gutter="0"/>
       <w:cols w:space="720"/>
@@ -2523,7 +2751,7 @@
 </file>
 
 <file path=word/endnotes.xml><?xml version="1.0" encoding="utf-8"?>
-<w:endnotes xmlns:wpc="http://schemas.microsoft.com/office/word/2010/wordprocessingCanvas" xmlns:mc="http://schemas.openxmlformats.org/markup-compatibility/2006" xmlns:o="urn:schemas-microsoft-com:office:office" xmlns:r="http://schemas.openxmlformats.org/officeDocument/2006/relationships" xmlns:m="http://schemas.openxmlformats.org/officeDocument/2006/math" xmlns:v="urn:schemas-microsoft-com:vml" xmlns:wp14="http://schemas.microsoft.com/office/word/2010/wordprocessingDrawing" xmlns:wp="http://schemas.openxmlformats.org/drawingml/2006/wordprocessingDrawing" xmlns:w10="urn:schemas-microsoft-com:office:word" xmlns:w="http://schemas.openxmlformats.org/wordprocessingml/2006/main" xmlns:w14="http://schemas.microsoft.com/office/word/2010/wordml" xmlns:wpg="http://schemas.microsoft.com/office/word/2010/wordprocessingGroup" xmlns:wpi="http://schemas.microsoft.com/office/word/2010/wordprocessingInk" xmlns:wne="http://schemas.microsoft.com/office/word/2006/wordml" xmlns:wps="http://schemas.microsoft.com/office/word/2010/wordprocessingShape" mc:Ignorable="w14 wp14">
+<w:endnotes xmlns:wpc="http://schemas.microsoft.com/office/word/2010/wordprocessingCanvas" xmlns:cx="http://schemas.microsoft.com/office/drawing/2014/chartex" xmlns:cx1="http://schemas.microsoft.com/office/drawing/2015/9/8/chartex" xmlns:cx2="http://schemas.microsoft.com/office/drawing/2015/10/21/chartex" xmlns:cx3="http://schemas.microsoft.com/office/drawing/2016/5/9/chartex" xmlns:cx4="http://schemas.microsoft.com/office/drawing/2016/5/10/chartex" xmlns:cx5="http://schemas.microsoft.com/office/drawing/2016/5/11/chartex" xmlns:mc="http://schemas.openxmlformats.org/markup-compatibility/2006" xmlns:o="urn:schemas-microsoft-com:office:office" xmlns:r="http://schemas.openxmlformats.org/officeDocument/2006/relationships" xmlns:m="http://schemas.openxmlformats.org/officeDocument/2006/math" xmlns:v="urn:schemas-microsoft-com:vml" xmlns:wp14="http://schemas.microsoft.com/office/word/2010/wordprocessingDrawing" xmlns:wp="http://schemas.openxmlformats.org/drawingml/2006/wordprocessingDrawing" xmlns:w10="urn:schemas-microsoft-com:office:word" xmlns:w="http://schemas.openxmlformats.org/wordprocessingml/2006/main" xmlns:w14="http://schemas.microsoft.com/office/word/2010/wordml" xmlns:w15="http://schemas.microsoft.com/office/word/2012/wordml" xmlns:w16se="http://schemas.microsoft.com/office/word/2015/wordml/symex" xmlns:wpg="http://schemas.microsoft.com/office/word/2010/wordprocessingGroup" xmlns:wpi="http://schemas.microsoft.com/office/word/2010/wordprocessingInk" xmlns:wne="http://schemas.microsoft.com/office/word/2006/wordml" xmlns:wps="http://schemas.microsoft.com/office/word/2010/wordprocessingShape" mc:Ignorable="w14 w15 w16se wp14">
   <w:endnote w:type="separator" w:id="-1">
     <w:p>
       <w:r>
@@ -2542,7 +2770,7 @@
 </file>
 
 <file path=word/footer1.xml><?xml version="1.0" encoding="utf-8"?>
-<w:ftr xmlns:wpc="http://schemas.microsoft.com/office/word/2010/wordprocessingCanvas" xmlns:mc="http://schemas.openxmlformats.org/markup-compatibility/2006" xmlns:o="urn:schemas-microsoft-com:office:office" xmlns:r="http://schemas.openxmlformats.org/officeDocument/2006/relationships" xmlns:m="http://schemas.openxmlformats.org/officeDocument/2006/math" xmlns:v="urn:schemas-microsoft-com:vml" xmlns:wp14="http://schemas.microsoft.com/office/word/2010/wordprocessingDrawing" xmlns:wp="http://schemas.openxmlformats.org/drawingml/2006/wordprocessingDrawing" xmlns:w10="urn:schemas-microsoft-com:office:word" xmlns:w="http://schemas.openxmlformats.org/wordprocessingml/2006/main" xmlns:w14="http://schemas.microsoft.com/office/word/2010/wordml" xmlns:wpg="http://schemas.microsoft.com/office/word/2010/wordprocessingGroup" xmlns:wpi="http://schemas.microsoft.com/office/word/2010/wordprocessingInk" xmlns:wne="http://schemas.microsoft.com/office/word/2006/wordml" xmlns:wps="http://schemas.microsoft.com/office/word/2010/wordprocessingShape" mc:Ignorable="w14 wp14">
+<w:ftr xmlns:wpc="http://schemas.microsoft.com/office/word/2010/wordprocessingCanvas" xmlns:cx="http://schemas.microsoft.com/office/drawing/2014/chartex" xmlns:cx1="http://schemas.microsoft.com/office/drawing/2015/9/8/chartex" xmlns:cx2="http://schemas.microsoft.com/office/drawing/2015/10/21/chartex" xmlns:cx3="http://schemas.microsoft.com/office/drawing/2016/5/9/chartex" xmlns:cx4="http://schemas.microsoft.com/office/drawing/2016/5/10/chartex" xmlns:cx5="http://schemas.microsoft.com/office/drawing/2016/5/11/chartex" xmlns:mc="http://schemas.openxmlformats.org/markup-compatibility/2006" xmlns:o="urn:schemas-microsoft-com:office:office" xmlns:r="http://schemas.openxmlformats.org/officeDocument/2006/relationships" xmlns:m="http://schemas.openxmlformats.org/officeDocument/2006/math" xmlns:v="urn:schemas-microsoft-com:vml" xmlns:wp14="http://schemas.microsoft.com/office/word/2010/wordprocessingDrawing" xmlns:wp="http://schemas.openxmlformats.org/drawingml/2006/wordprocessingDrawing" xmlns:w10="urn:schemas-microsoft-com:office:word" xmlns:w="http://schemas.openxmlformats.org/wordprocessingml/2006/main" xmlns:w14="http://schemas.microsoft.com/office/word/2010/wordml" xmlns:w15="http://schemas.microsoft.com/office/word/2012/wordml" xmlns:w16se="http://schemas.microsoft.com/office/word/2015/wordml/symex" xmlns:wpg="http://schemas.microsoft.com/office/word/2010/wordprocessingGroup" xmlns:wpi="http://schemas.microsoft.com/office/word/2010/wordprocessingInk" xmlns:wne="http://schemas.microsoft.com/office/word/2006/wordml" xmlns:wps="http://schemas.microsoft.com/office/word/2010/wordprocessingShape" mc:Ignorable="w14 w15 w16se wp14">
   <w:p>
     <w:pPr>
       <w:pStyle w:val="HeaderFooter"/>
@@ -2552,7 +2780,7 @@
 </file>
 
 <file path=word/footnotes.xml><?xml version="1.0" encoding="utf-8"?>
-<w:footnotes xmlns:wpc="http://schemas.microsoft.com/office/word/2010/wordprocessingCanvas" xmlns:mc="http://schemas.openxmlformats.org/markup-compatibility/2006" xmlns:o="urn:schemas-microsoft-com:office:office" xmlns:r="http://schemas.openxmlformats.org/officeDocument/2006/relationships" xmlns:m="http://schemas.openxmlformats.org/officeDocument/2006/math" xmlns:v="urn:schemas-microsoft-com:vml" xmlns:wp14="http://schemas.microsoft.com/office/word/2010/wordprocessingDrawing" xmlns:wp="http://schemas.openxmlformats.org/drawingml/2006/wordprocessingDrawing" xmlns:w10="urn:schemas-microsoft-com:office:word" xmlns:w="http://schemas.openxmlformats.org/wordprocessingml/2006/main" xmlns:w14="http://schemas.microsoft.com/office/word/2010/wordml" xmlns:wpg="http://schemas.microsoft.com/office/word/2010/wordprocessingGroup" xmlns:wpi="http://schemas.microsoft.com/office/word/2010/wordprocessingInk" xmlns:wne="http://schemas.microsoft.com/office/word/2006/wordml" xmlns:wps="http://schemas.microsoft.com/office/word/2010/wordprocessingShape" mc:Ignorable="w14 wp14">
+<w:footnotes xmlns:wpc="http://schemas.microsoft.com/office/word/2010/wordprocessingCanvas" xmlns:cx="http://schemas.microsoft.com/office/drawing/2014/chartex" xmlns:cx1="http://schemas.microsoft.com/office/drawing/2015/9/8/chartex" xmlns:cx2="http://schemas.microsoft.com/office/drawing/2015/10/21/chartex" xmlns:cx3="http://schemas.microsoft.com/office/drawing/2016/5/9/chartex" xmlns:cx4="http://schemas.microsoft.com/office/drawing/2016/5/10/chartex" xmlns:cx5="http://schemas.microsoft.com/office/drawing/2016/5/11/chartex" xmlns:mc="http://schemas.openxmlformats.org/markup-compatibility/2006" xmlns:o="urn:schemas-microsoft-com:office:office" xmlns:r="http://schemas.openxmlformats.org/officeDocument/2006/relationships" xmlns:m="http://schemas.openxmlformats.org/officeDocument/2006/math" xmlns:v="urn:schemas-microsoft-com:vml" xmlns:wp14="http://schemas.microsoft.com/office/word/2010/wordprocessingDrawing" xmlns:wp="http://schemas.openxmlformats.org/drawingml/2006/wordprocessingDrawing" xmlns:w10="urn:schemas-microsoft-com:office:word" xmlns:w="http://schemas.openxmlformats.org/wordprocessingml/2006/main" xmlns:w14="http://schemas.microsoft.com/office/word/2010/wordml" xmlns:w15="http://schemas.microsoft.com/office/word/2012/wordml" xmlns:w16se="http://schemas.microsoft.com/office/word/2015/wordml/symex" xmlns:wpg="http://schemas.microsoft.com/office/word/2010/wordprocessingGroup" xmlns:wpi="http://schemas.microsoft.com/office/word/2010/wordprocessingInk" xmlns:wne="http://schemas.microsoft.com/office/word/2006/wordml" xmlns:wps="http://schemas.microsoft.com/office/word/2010/wordprocessingShape" mc:Ignorable="w14 w15 w16se wp14">
   <w:footnote w:type="separator" w:id="-1">
     <w:p>
       <w:r>
@@ -2571,7 +2799,7 @@
 </file>
 
 <file path=word/header1.xml><?xml version="1.0" encoding="utf-8"?>
-<w:hdr xmlns:wpc="http://schemas.microsoft.com/office/word/2010/wordprocessingCanvas" xmlns:mc="http://schemas.openxmlformats.org/markup-compatibility/2006" xmlns:o="urn:schemas-microsoft-com:office:office" xmlns:r="http://schemas.openxmlformats.org/officeDocument/2006/relationships" xmlns:m="http://schemas.openxmlformats.org/officeDocument/2006/math" xmlns:v="urn:schemas-microsoft-com:vml" xmlns:wp14="http://schemas.microsoft.com/office/word/2010/wordprocessingDrawing" xmlns:wp="http://schemas.openxmlformats.org/drawingml/2006/wordprocessingDrawing" xmlns:w10="urn:schemas-microsoft-com:office:word" xmlns:w="http://schemas.openxmlformats.org/wordprocessingml/2006/main" xmlns:w14="http://schemas.microsoft.com/office/word/2010/wordml" xmlns:wpg="http://schemas.microsoft.com/office/word/2010/wordprocessingGroup" xmlns:wpi="http://schemas.microsoft.com/office/word/2010/wordprocessingInk" xmlns:wne="http://schemas.microsoft.com/office/word/2006/wordml" xmlns:wps="http://schemas.microsoft.com/office/word/2010/wordprocessingShape" mc:Ignorable="w14 wp14">
+<w:hdr xmlns:wpc="http://schemas.microsoft.com/office/word/2010/wordprocessingCanvas" xmlns:cx="http://schemas.microsoft.com/office/drawing/2014/chartex" xmlns:cx1="http://schemas.microsoft.com/office/drawing/2015/9/8/chartex" xmlns:cx2="http://schemas.microsoft.com/office/drawing/2015/10/21/chartex" xmlns:cx3="http://schemas.microsoft.com/office/drawing/2016/5/9/chartex" xmlns:cx4="http://schemas.microsoft.com/office/drawing/2016/5/10/chartex" xmlns:cx5="http://schemas.microsoft.com/office/drawing/2016/5/11/chartex" xmlns:mc="http://schemas.openxmlformats.org/markup-compatibility/2006" xmlns:o="urn:schemas-microsoft-com:office:office" xmlns:r="http://schemas.openxmlformats.org/officeDocument/2006/relationships" xmlns:m="http://schemas.openxmlformats.org/officeDocument/2006/math" xmlns:v="urn:schemas-microsoft-com:vml" xmlns:wp14="http://schemas.microsoft.com/office/word/2010/wordprocessingDrawing" xmlns:wp="http://schemas.openxmlformats.org/drawingml/2006/wordprocessingDrawing" xmlns:w10="urn:schemas-microsoft-com:office:word" xmlns:w="http://schemas.openxmlformats.org/wordprocessingml/2006/main" xmlns:w14="http://schemas.microsoft.com/office/word/2010/wordml" xmlns:w15="http://schemas.microsoft.com/office/word/2012/wordml" xmlns:w16se="http://schemas.microsoft.com/office/word/2015/wordml/symex" xmlns:wpg="http://schemas.microsoft.com/office/word/2010/wordprocessingGroup" xmlns:wpi="http://schemas.microsoft.com/office/word/2010/wordprocessingInk" xmlns:wne="http://schemas.microsoft.com/office/word/2006/wordml" xmlns:wps="http://schemas.microsoft.com/office/word/2010/wordprocessingShape" mc:Ignorable="w14 w15 w16se wp14">
   <w:p>
     <w:pPr>
       <w:pStyle w:val="HeaderFooter"/>
@@ -2581,8 +2809,8 @@
 </file>
 
 <file path=word/numbering.xml><?xml version="1.0" encoding="utf-8"?>
-<w:numbering xmlns:wpc="http://schemas.microsoft.com/office/word/2010/wordprocessingCanvas" xmlns:mc="http://schemas.openxmlformats.org/markup-compatibility/2006" xmlns:o="urn:schemas-microsoft-com:office:office" xmlns:r="http://schemas.openxmlformats.org/officeDocument/2006/relationships" xmlns:m="http://schemas.openxmlformats.org/officeDocument/2006/math" xmlns:v="urn:schemas-microsoft-com:vml" xmlns:wp14="http://schemas.microsoft.com/office/word/2010/wordprocessingDrawing" xmlns:wp="http://schemas.openxmlformats.org/drawingml/2006/wordprocessingDrawing" xmlns:w10="urn:schemas-microsoft-com:office:word" xmlns:w="http://schemas.openxmlformats.org/wordprocessingml/2006/main" xmlns:w14="http://schemas.microsoft.com/office/word/2010/wordml" xmlns:wpg="http://schemas.microsoft.com/office/word/2010/wordprocessingGroup" xmlns:wpi="http://schemas.microsoft.com/office/word/2010/wordprocessingInk" xmlns:wne="http://schemas.microsoft.com/office/word/2006/wordml" xmlns:wps="http://schemas.microsoft.com/office/word/2010/wordprocessingShape" mc:Ignorable="w14 wp14">
-  <w:abstractNum w:abstractNumId="0">
+<w:numbering xmlns:wpc="http://schemas.microsoft.com/office/word/2010/wordprocessingCanvas" xmlns:cx="http://schemas.microsoft.com/office/drawing/2014/chartex" xmlns:cx1="http://schemas.microsoft.com/office/drawing/2015/9/8/chartex" xmlns:cx2="http://schemas.microsoft.com/office/drawing/2015/10/21/chartex" xmlns:cx3="http://schemas.microsoft.com/office/drawing/2016/5/9/chartex" xmlns:cx4="http://schemas.microsoft.com/office/drawing/2016/5/10/chartex" xmlns:cx5="http://schemas.microsoft.com/office/drawing/2016/5/11/chartex" xmlns:mc="http://schemas.openxmlformats.org/markup-compatibility/2006" xmlns:o="urn:schemas-microsoft-com:office:office" xmlns:r="http://schemas.openxmlformats.org/officeDocument/2006/relationships" xmlns:m="http://schemas.openxmlformats.org/officeDocument/2006/math" xmlns:v="urn:schemas-microsoft-com:vml" xmlns:wp14="http://schemas.microsoft.com/office/word/2010/wordprocessingDrawing" xmlns:wp="http://schemas.openxmlformats.org/drawingml/2006/wordprocessingDrawing" xmlns:w10="urn:schemas-microsoft-com:office:word" xmlns:w="http://schemas.openxmlformats.org/wordprocessingml/2006/main" xmlns:w14="http://schemas.microsoft.com/office/word/2010/wordml" xmlns:w15="http://schemas.microsoft.com/office/word/2012/wordml" xmlns:w16se="http://schemas.microsoft.com/office/word/2015/wordml/symex" xmlns:wpg="http://schemas.microsoft.com/office/word/2010/wordprocessingGroup" xmlns:wpi="http://schemas.microsoft.com/office/word/2010/wordprocessingInk" xmlns:wne="http://schemas.microsoft.com/office/word/2006/wordml" xmlns:wps="http://schemas.microsoft.com/office/word/2010/wordprocessingShape" mc:Ignorable="w14 w15 w16se wp14">
+  <w:abstractNum w:abstractNumId="0" w15:restartNumberingAfterBreak="0">
     <w:nsid w:val="21156594"/>
     <w:multiLevelType w:val="hybridMultilevel"/>
     <w:tmpl w:val="4F501E7E"/>
@@ -2668,7 +2896,7 @@
       </w:pPr>
     </w:lvl>
   </w:abstractNum>
-  <w:abstractNum w:abstractNumId="1">
+  <w:abstractNum w:abstractNumId="1" w15:restartNumberingAfterBreak="0">
     <w:nsid w:val="226246CE"/>
     <w:multiLevelType w:val="hybridMultilevel"/>
     <w:tmpl w:val="3D38FECC"/>
@@ -2758,7 +2986,7 @@
       </w:pPr>
     </w:lvl>
   </w:abstractNum>
-  <w:abstractNum w:abstractNumId="2">
+  <w:abstractNum w:abstractNumId="2" w15:restartNumberingAfterBreak="0">
     <w:nsid w:val="30B84B20"/>
     <w:multiLevelType w:val="hybridMultilevel"/>
     <w:tmpl w:val="A42A7A40"/>
@@ -3025,7 +3253,7 @@
       </w:rPr>
     </w:lvl>
   </w:abstractNum>
-  <w:abstractNum w:abstractNumId="3">
+  <w:abstractNum w:abstractNumId="3" w15:restartNumberingAfterBreak="0">
     <w:nsid w:val="3D9B2AE1"/>
     <w:multiLevelType w:val="hybridMultilevel"/>
     <w:tmpl w:val="6826EC40"/>
@@ -3292,7 +3520,7 @@
       </w:rPr>
     </w:lvl>
   </w:abstractNum>
-  <w:abstractNum w:abstractNumId="4">
+  <w:abstractNum w:abstractNumId="4" w15:restartNumberingAfterBreak="0">
     <w:nsid w:val="51502803"/>
     <w:multiLevelType w:val="hybridMultilevel"/>
     <w:tmpl w:val="3D38FECC"/>
@@ -3382,7 +3610,7 @@
       </w:pPr>
     </w:lvl>
   </w:abstractNum>
-  <w:abstractNum w:abstractNumId="5">
+  <w:abstractNum w:abstractNumId="5" w15:restartNumberingAfterBreak="0">
     <w:nsid w:val="518D5D8F"/>
     <w:multiLevelType w:val="hybridMultilevel"/>
     <w:tmpl w:val="19A076AA"/>
@@ -3468,7 +3696,7 @@
       </w:pPr>
     </w:lvl>
   </w:abstractNum>
-  <w:abstractNum w:abstractNumId="6">
+  <w:abstractNum w:abstractNumId="6" w15:restartNumberingAfterBreak="0">
     <w:nsid w:val="51B55339"/>
     <w:multiLevelType w:val="hybridMultilevel"/>
     <w:tmpl w:val="4A982B00"/>
@@ -3557,7 +3785,7 @@
       </w:pPr>
     </w:lvl>
   </w:abstractNum>
-  <w:abstractNum w:abstractNumId="7">
+  <w:abstractNum w:abstractNumId="7" w15:restartNumberingAfterBreak="0">
     <w:nsid w:val="65F064D4"/>
     <w:multiLevelType w:val="hybridMultilevel"/>
     <w:tmpl w:val="40E01C38"/>
@@ -3646,13 +3874,13 @@
       </w:pPr>
     </w:lvl>
   </w:abstractNum>
-  <w:abstractNum w:abstractNumId="8">
+  <w:abstractNum w:abstractNumId="8" w15:restartNumberingAfterBreak="0">
     <w:nsid w:val="70831062"/>
     <w:multiLevelType w:val="hybridMultilevel"/>
     <w:tmpl w:val="A42A7A40"/>
     <w:numStyleLink w:val="ImportedStyle2"/>
   </w:abstractNum>
-  <w:abstractNum w:abstractNumId="9">
+  <w:abstractNum w:abstractNumId="9" w15:restartNumberingAfterBreak="0">
     <w:nsid w:val="70C15ED1"/>
     <w:multiLevelType w:val="hybridMultilevel"/>
     <w:tmpl w:val="5ED20E58"/>
@@ -3738,7 +3966,7 @@
       </w:pPr>
     </w:lvl>
   </w:abstractNum>
-  <w:abstractNum w:abstractNumId="10">
+  <w:abstractNum w:abstractNumId="10" w15:restartNumberingAfterBreak="0">
     <w:nsid w:val="71784742"/>
     <w:multiLevelType w:val="hybridMultilevel"/>
     <w:tmpl w:val="EDF2019E"/>
@@ -3824,7 +4052,7 @@
       </w:pPr>
     </w:lvl>
   </w:abstractNum>
-  <w:abstractNum w:abstractNumId="11">
+  <w:abstractNum w:abstractNumId="11" w15:restartNumberingAfterBreak="0">
     <w:nsid w:val="74BE75E0"/>
     <w:multiLevelType w:val="hybridMultilevel"/>
     <w:tmpl w:val="DCB6EDBC"/>
@@ -3913,13 +4141,13 @@
       </w:pPr>
     </w:lvl>
   </w:abstractNum>
-  <w:abstractNum w:abstractNumId="12">
+  <w:abstractNum w:abstractNumId="12" w15:restartNumberingAfterBreak="0">
     <w:nsid w:val="75340E6C"/>
     <w:multiLevelType w:val="hybridMultilevel"/>
     <w:tmpl w:val="6826EC40"/>
     <w:numStyleLink w:val="ImportedStyle1"/>
   </w:abstractNum>
-  <w:abstractNum w:abstractNumId="13">
+  <w:abstractNum w:abstractNumId="13" w15:restartNumberingAfterBreak="0">
     <w:nsid w:val="79806604"/>
     <w:multiLevelType w:val="hybridMultilevel"/>
     <w:tmpl w:val="A91662D8"/>
@@ -4055,7 +4283,7 @@
 </file>
 
 <file path=word/styles.xml><?xml version="1.0" encoding="utf-8"?>
-<w:styles xmlns:mc="http://schemas.openxmlformats.org/markup-compatibility/2006" xmlns:r="http://schemas.openxmlformats.org/officeDocument/2006/relationships" xmlns:w="http://schemas.openxmlformats.org/wordprocessingml/2006/main" xmlns:w14="http://schemas.microsoft.com/office/word/2010/wordml" mc:Ignorable="w14">
+<w:styles xmlns:mc="http://schemas.openxmlformats.org/markup-compatibility/2006" xmlns:r="http://schemas.openxmlformats.org/officeDocument/2006/relationships" xmlns:w="http://schemas.openxmlformats.org/wordprocessingml/2006/main" xmlns:w14="http://schemas.microsoft.com/office/word/2010/wordml" xmlns:w15="http://schemas.microsoft.com/office/word/2012/wordml" xmlns:w16se="http://schemas.microsoft.com/office/word/2015/wordml/symex" mc:Ignorable="w14 w15 w16se">
   <w:docDefaults>
     <w:rPrDefault>
       <w:rPr>
@@ -4077,442 +4305,381 @@
       </w:pPr>
     </w:pPrDefault>
   </w:docDefaults>
-  <w:latentStyles w:defLockedState="0" w:defUIPriority="99" w:defSemiHidden="1" w:defUnhideWhenUsed="1" w:defQFormat="0" w:count="267">
-    <w:lsdException w:name="Normal" w:semiHidden="0" w:uiPriority="0" w:unhideWhenUsed="0" w:qFormat="1"/>
-    <w:lsdException w:name="heading 1" w:semiHidden="0" w:uiPriority="9" w:unhideWhenUsed="0" w:qFormat="1"/>
-    <w:lsdException w:name="heading 2" w:uiPriority="9" w:qFormat="1"/>
-    <w:lsdException w:name="heading 3" w:uiPriority="9" w:qFormat="1"/>
-    <w:lsdException w:name="heading 4" w:uiPriority="9" w:qFormat="1"/>
-    <w:lsdException w:name="heading 5" w:uiPriority="9" w:qFormat="1"/>
-    <w:lsdException w:name="heading 6" w:uiPriority="9" w:qFormat="1"/>
-    <w:lsdException w:name="heading 7" w:uiPriority="9" w:qFormat="1"/>
-    <w:lsdException w:name="heading 8" w:uiPriority="9" w:qFormat="1"/>
-    <w:lsdException w:name="heading 9" w:uiPriority="9" w:qFormat="1"/>
-    <w:lsdException w:name="toc 1" w:uiPriority="39"/>
-    <w:lsdException w:name="toc 2" w:uiPriority="39"/>
-    <w:lsdException w:name="toc 3" w:uiPriority="39"/>
-    <w:lsdException w:name="toc 4" w:uiPriority="39"/>
-    <w:lsdException w:name="toc 5" w:uiPriority="39"/>
-    <w:lsdException w:name="toc 6" w:uiPriority="39"/>
-    <w:lsdException w:name="toc 7" w:uiPriority="39"/>
-    <w:lsdException w:name="toc 8" w:uiPriority="39"/>
-    <w:lsdException w:name="toc 9" w:uiPriority="39"/>
-    <w:lsdException w:name="caption" w:uiPriority="35" w:qFormat="1"/>
-    <w:lsdException w:name="Title" w:semiHidden="0" w:uiPriority="10" w:unhideWhenUsed="0" w:qFormat="1"/>
-    <w:lsdException w:name="Default Paragraph Font" w:uiPriority="1"/>
-    <w:lsdException w:name="Subtitle" w:semiHidden="0" w:uiPriority="11" w:unhideWhenUsed="0" w:qFormat="1"/>
-    <w:lsdException w:name="Strong" w:semiHidden="0" w:uiPriority="22" w:unhideWhenUsed="0" w:qFormat="1"/>
-    <w:lsdException w:name="Emphasis" w:semiHidden="0" w:uiPriority="20" w:unhideWhenUsed="0" w:qFormat="1"/>
-    <w:lsdException w:name="Table Grid" w:semiHidden="0" w:uiPriority="59" w:unhideWhenUsed="0"/>
-    <w:lsdException w:name="Placeholder Text" w:unhideWhenUsed="0"/>
-    <w:lsdException w:name="No Spacing" w:semiHidden="0" w:uiPriority="1" w:unhideWhenUsed="0" w:qFormat="1"/>
-    <w:lsdException w:name="Light Shading" w:semiHidden="0" w:uiPriority="60" w:unhideWhenUsed="0"/>
-    <w:lsdException w:name="Light List" w:semiHidden="0" w:uiPriority="61" w:unhideWhenUsed="0"/>
-    <w:lsdException w:name="Light Grid" w:semiHidden="0" w:uiPriority="62" w:unhideWhenUsed="0"/>
-    <w:lsdException w:name="Medium Shading 1" w:semiHidden="0" w:uiPriority="63" w:unhideWhenUsed="0"/>
-    <w:lsdException w:name="Medium Shading 2" w:semiHidden="0" w:uiPriority="64" w:unhideWhenUsed="0"/>
-    <w:lsdException w:name="Medium List 1" w:semiHidden="0" w:uiPriority="65" w:unhideWhenUsed="0"/>
-    <w:lsdException w:name="Medium List 2" w:semiHidden="0" w:uiPriority="66" w:unhideWhenUsed="0"/>
-    <w:lsdException w:name="Medium Grid 1" w:semiHidden="0" w:uiPriority="67" w:unhideWhenUsed="0"/>
-    <w:lsdException w:name="Medium Grid 2" w:semiHidden="0" w:uiPriority="68" w:unhideWhenUsed="0"/>
-    <w:lsdException w:name="Medium Grid 3" w:semiHidden="0" w:uiPriority="69" w:unhideWhenUsed="0"/>
-    <w:lsdException w:name="Dark List" w:semiHidden="0" w:uiPriority="70" w:unhideWhenUsed="0"/>
-    <w:lsdException w:name="Colorful Shading" w:semiHidden="0" w:uiPriority="71" w:unhideWhenUsed="0"/>
-    <w:lsdException w:name="Colorful List" w:semiHidden="0" w:uiPriority="72" w:unhideWhenUsed="0"/>
-    <w:lsdException w:name="Colorful Grid" w:semiHidden="0" w:uiPriority="73" w:unhideWhenUsed="0"/>
-    <w:lsdException w:name="Light Shading Accent 1" w:semiHidden="0" w:uiPriority="60" w:unhideWhenUsed="0"/>
-    <w:lsdException w:name="Light List Accent 1" w:semiHidden="0" w:uiPriority="61" w:unhideWhenUsed="0"/>
-    <w:lsdException w:name="Light Grid Accent 1" w:semiHidden="0" w:uiPriority="62" w:unhideWhenUsed="0"/>
-    <w:lsdException w:name="Medium Shading 1 Accent 1" w:semiHidden="0" w:uiPriority="63" w:unhideWhenUsed="0"/>
-    <w:lsdException w:name="Medium Shading 2 Accent 1" w:semiHidden="0" w:uiPriority="64" w:unhideWhenUsed="0"/>
-    <w:lsdException w:name="Medium List 1 Accent 1" w:semiHidden="0" w:uiPriority="65" w:unhideWhenUsed="0"/>
-    <w:lsdException w:name="Revision" w:unhideWhenUsed="0"/>
-    <w:lsdException w:name="List Paragraph" w:semiHidden="0" w:uiPriority="34" w:unhideWhenUsed="0" w:qFormat="1"/>
-    <w:lsdException w:name="Quote" w:semiHidden="0" w:uiPriority="29" w:unhideWhenUsed="0" w:qFormat="1"/>
-    <w:lsdException w:name="Intense Quote" w:semiHidden="0" w:uiPriority="30" w:unhideWhenUsed="0" w:qFormat="1"/>
-    <w:lsdException w:name="Medium List 2 Accent 1" w:semiHidden="0" w:uiPriority="66" w:unhideWhenUsed="0"/>
-    <w:lsdException w:name="Medium Grid 1 Accent 1" w:semiHidden="0" w:uiPriority="67" w:unhideWhenUsed="0"/>
-    <w:lsdException w:name="Medium Grid 2 Accent 1" w:semiHidden="0" w:uiPriority="68" w:unhideWhenUsed="0"/>
-    <w:lsdException w:name="Medium Grid 3 Accent 1" w:semiHidden="0" w:uiPriority="69" w:unhideWhenUsed="0"/>
-    <w:lsdException w:name="Dark List Accent 1" w:semiHidden="0" w:uiPriority="70" w:unhideWhenUsed="0"/>
-    <w:lsdException w:name="Colorful Shading Accent 1" w:semiHidden="0" w:uiPriority="71" w:unhideWhenUsed="0"/>
-    <w:lsdException w:name="Colorful List Accent 1" w:semiHidden="0" w:uiPriority="72" w:unhideWhenUsed="0"/>
-    <w:lsdException w:name="Colorful Grid Accent 1" w:semiHidden="0" w:uiPriority="73" w:unhideWhenUsed="0"/>
-    <w:lsdException w:name="Light Shading Accent 2" w:semiHidden="0" w:uiPriority="60" w:unhideWhenUsed="0"/>
-    <w:lsdException w:name="Light List Accent 2" w:semiHidden="0" w:uiPriority="61" w:unhideWhenUsed="0"/>
-    <w:lsdException w:name="Light Grid Accent 2" w:semiHidden="0" w:uiPriority="62" w:unhideWhenUsed="0"/>
-    <w:lsdException w:name="Medium Shading 1 Accent 2" w:semiHidden="0" w:uiPriority="63" w:unhideWhenUsed="0"/>
-    <w:lsdException w:name="Medium Shading 2 Accent 2" w:semiHidden="0" w:uiPriority="64" w:unhideWhenUsed="0"/>
-    <w:lsdException w:name="Medium List 1 Accent 2" w:semiHidden="0" w:uiPriority="65" w:unhideWhenUsed="0"/>
-    <w:lsdException w:name="Medium List 2 Accent 2" w:semiHidden="0" w:uiPriority="66" w:unhideWhenUsed="0"/>
-    <w:lsdException w:name="Medium Grid 1 Accent 2" w:semiHidden="0" w:uiPriority="67" w:unhideWhenUsed="0"/>
-    <w:lsdException w:name="Medium Grid 2 Accent 2" w:semiHidden="0" w:uiPriority="68" w:unhideWhenUsed="0"/>
-    <w:lsdException w:name="Medium Grid 3 Accent 2" w:semiHidden="0" w:uiPriority="69" w:unhideWhenUsed="0"/>
-    <w:lsdException w:name="Dark List Accent 2" w:semiHidden="0" w:uiPriority="70" w:unhideWhenUsed="0"/>
-    <w:lsdException w:name="Colorful Shading Accent 2" w:semiHidden="0" w:uiPriority="71" w:unhideWhenUsed="0"/>
-    <w:lsdException w:name="Colorful List Accent 2" w:semiHidden="0" w:uiPriority="72" w:unhideWhenUsed="0"/>
-    <w:lsdException w:name="Colorful Grid Accent 2" w:semiHidden="0" w:uiPriority="73" w:unhideWhenUsed="0"/>
-    <w:lsdException w:name="Light Shading Accent 3" w:semiHidden="0" w:uiPriority="60" w:unhideWhenUsed="0"/>
-    <w:lsdException w:name="Light List Accent 3" w:semiHidden="0" w:uiPriority="61" w:unhideWhenUsed="0"/>
-    <w:lsdException w:name="Light Grid Accent 3" w:semiHidden="0" w:uiPriority="62" w:unhideWhenUsed="0"/>
-    <w:lsdException w:name="Medium Shading 1 Accent 3" w:semiHidden="0" w:uiPriority="63" w:unhideWhenUsed="0"/>
-    <w:lsdException w:name="Medium Shading 2 Accent 3" w:semiHidden="0" w:uiPriority="64" w:unhideWhenUsed="0"/>
-    <w:lsdException w:name="Medium List 1 Accent 3" w:semiHidden="0" w:uiPriority="65" w:unhideWhenUsed="0"/>
-    <w:lsdException w:name="Medium List 2 Accent 3" w:semiHidden="0" w:uiPriority="66" w:unhideWhenUsed="0"/>
-    <w:lsdException w:name="Medium Grid 1 Accent 3" w:semiHidden="0" w:uiPriority="67" w:unhideWhenUsed="0"/>
-    <w:lsdException w:name="Medium Grid 2 Accent 3" w:semiHidden="0" w:uiPriority="68" w:unhideWhenUsed="0"/>
-    <w:lsdException w:name="Medium Grid 3 Accent 3" w:semiHidden="0" w:uiPriority="69" w:unhideWhenUsed="0"/>
-    <w:lsdException w:name="Dark List Accent 3" w:semiHidden="0" w:uiPriority="70" w:unhideWhenUsed="0"/>
-    <w:lsdException w:name="Colorful Shading Accent 3" w:semiHidden="0" w:uiPriority="71" w:unhideWhenUsed="0"/>
-    <w:lsdException w:name="Colorful List Accent 3" w:semiHidden="0" w:uiPriority="72" w:unhideWhenUsed="0"/>
-    <w:lsdException w:name="Colorful Grid Accent 3" w:semiHidden="0" w:uiPriority="73" w:unhideWhenUsed="0"/>
-    <w:lsdException w:name="Light Shading Accent 4" w:semiHidden="0" w:uiPriority="60" w:unhideWhenUsed="0"/>
-    <w:lsdException w:name="Light List Accent 4" w:semiHidden="0" w:uiPriority="61" w:unhideWhenUsed="0"/>
-    <w:lsdException w:name="Light Grid Accent 4" w:semiHidden="0" w:uiPriority="62" w:unhideWhenUsed="0"/>
-    <w:lsdException w:name="Medium Shading 1 Accent 4" w:semiHidden="0" w:uiPriority="63" w:unhideWhenUsed="0"/>
-    <w:lsdException w:name="Medium Shading 2 Accent 4" w:semiHidden="0" w:uiPriority="64" w:unhideWhenUsed="0"/>
-    <w:lsdException w:name="Medium List 1 Accent 4" w:semiHidden="0" w:uiPriority="65" w:unhideWhenUsed="0"/>
-    <w:lsdException w:name="Medium List 2 Accent 4" w:semiHidden="0" w:uiPriority="66" w:unhideWhenUsed="0"/>
-    <w:lsdException w:name="Medium Grid 1 Accent 4" w:semiHidden="0" w:uiPriority="67" w:unhideWhenUsed="0"/>
-    <w:lsdException w:name="Medium Grid 2 Accent 4" w:semiHidden="0" w:uiPriority="68" w:unhideWhenUsed="0"/>
-    <w:lsdException w:name="Medium Grid 3 Accent 4" w:semiHidden="0" w:uiPriority="69" w:unhideWhenUsed="0"/>
-    <w:lsdException w:name="Dark List Accent 4" w:semiHidden="0" w:uiPriority="70" w:unhideWhenUsed="0"/>
-    <w:lsdException w:name="Colorful Shading Accent 4" w:semiHidden="0" w:uiPriority="71" w:unhideWhenUsed="0"/>
-    <w:lsdException w:name="Colorful List Accent 4" w:semiHidden="0" w:uiPriority="72" w:unhideWhenUsed="0"/>
-    <w:lsdException w:name="Colorful Grid Accent 4" w:semiHidden="0" w:uiPriority="73" w:unhideWhenUsed="0"/>
-    <w:lsdException w:name="Light Shading Accent 5" w:semiHidden="0" w:uiPriority="60" w:unhideWhenUsed="0"/>
-    <w:lsdException w:name="Light List Accent 5" w:semiHidden="0" w:uiPriority="61" w:unhideWhenUsed="0"/>
-    <w:lsdException w:name="Light Grid Accent 5" w:semiHidden="0" w:uiPriority="62" w:unhideWhenUsed="0"/>
-    <w:lsdException w:name="Medium Shading 1 Accent 5" w:semiHidden="0" w:uiPriority="63" w:unhideWhenUsed="0"/>
-    <w:lsdException w:name="Medium Shading 2 Accent 5" w:semiHidden="0" w:uiPriority="64" w:unhideWhenUsed="0"/>
-    <w:lsdException w:name="Medium List 1 Accent 5" w:semiHidden="0" w:uiPriority="65" w:unhideWhenUsed="0"/>
-    <w:lsdException w:name="Medium List 2 Accent 5" w:semiHidden="0" w:uiPriority="66" w:unhideWhenUsed="0"/>
-    <w:lsdException w:name="Medium Grid 1 Accent 5" w:semiHidden="0" w:uiPriority="67" w:unhideWhenUsed="0"/>
-    <w:lsdException w:name="Medium Grid 2 Accent 5" w:semiHidden="0" w:uiPriority="68" w:unhideWhenUsed="0"/>
-    <w:lsdException w:name="Medium Grid 3 Accent 5" w:semiHidden="0" w:uiPriority="69" w:unhideWhenUsed="0"/>
-    <w:lsdException w:name="Dark List Accent 5" w:semiHidden="0" w:uiPriority="70" w:unhideWhenUsed="0"/>
-    <w:lsdException w:name="Colorful Shading Accent 5" w:semiHidden="0" w:uiPriority="71" w:unhideWhenUsed="0"/>
-    <w:lsdException w:name="Colorful List Accent 5" w:semiHidden="0" w:uiPriority="72" w:unhideWhenUsed="0"/>
-    <w:lsdException w:name="Colorful Grid Accent 5" w:semiHidden="0" w:uiPriority="73" w:unhideWhenUsed="0"/>
-    <w:lsdException w:name="Light Shading Accent 6" w:semiHidden="0" w:uiPriority="60" w:unhideWhenUsed="0"/>
-    <w:lsdException w:name="Light List Accent 6" w:semiHidden="0" w:uiPriority="61" w:unhideWhenUsed="0"/>
-    <w:lsdException w:name="Light Grid Accent 6" w:semiHidden="0" w:uiPriority="62" w:unhideWhenUsed="0"/>
-    <w:lsdException w:name="Medium Shading 1 Accent 6" w:semiHidden="0" w:uiPriority="63" w:unhideWhenUsed="0"/>
-    <w:lsdException w:name="Medium Shading 2 Accent 6" w:semiHidden="0" w:uiPriority="64" w:unhideWhenUsed="0"/>
-    <w:lsdException w:name="Medium List 1 Accent 6" w:semiHidden="0" w:uiPriority="65" w:unhideWhenUsed="0"/>
-    <w:lsdException w:name="Medium List 2 Accent 6" w:semiHidden="0" w:uiPriority="66" w:unhideWhenUsed="0"/>
-    <w:lsdException w:name="Medium Grid 1 Accent 6" w:semiHidden="0" w:uiPriority="67" w:unhideWhenUsed="0"/>
-    <w:lsdException w:name="Medium Grid 2 Accent 6" w:semiHidden="0" w:uiPriority="68" w:unhideWhenUsed="0"/>
-    <w:lsdException w:name="Medium Grid 3 Accent 6" w:semiHidden="0" w:uiPriority="69" w:unhideWhenUsed="0"/>
-    <w:lsdException w:name="Dark List Accent 6" w:semiHidden="0" w:uiPriority="70" w:unhideWhenUsed="0"/>
-    <w:lsdException w:name="Colorful Shading Accent 6" w:semiHidden="0" w:uiPriority="71" w:unhideWhenUsed="0"/>
-    <w:lsdException w:name="Colorful List Accent 6" w:semiHidden="0" w:uiPriority="72" w:unhideWhenUsed="0"/>
-    <w:lsdException w:name="Colorful Grid Accent 6" w:semiHidden="0" w:uiPriority="73" w:unhideWhenUsed="0"/>
-    <w:lsdException w:name="Subtle Emphasis" w:semiHidden="0" w:uiPriority="19" w:unhideWhenUsed="0" w:qFormat="1"/>
-    <w:lsdException w:name="Intense Emphasis" w:semiHidden="0" w:uiPriority="21" w:unhideWhenUsed="0" w:qFormat="1"/>
-    <w:lsdException w:name="Subtle Reference" w:semiHidden="0" w:uiPriority="31" w:unhideWhenUsed="0" w:qFormat="1"/>
-    <w:lsdException w:name="Intense Reference" w:semiHidden="0" w:uiPriority="32" w:unhideWhenUsed="0" w:qFormat="1"/>
-    <w:lsdException w:name="Book Title" w:semiHidden="0" w:uiPriority="33" w:unhideWhenUsed="0" w:qFormat="1"/>
-    <w:lsdException w:name="Bibliography" w:uiPriority="37"/>
-    <w:lsdException w:name="TOC Heading" w:uiPriority="39" w:qFormat="1"/>
-  </w:latentStyles>
-  <w:style w:type="paragraph" w:default="1" w:styleId="Normal">
-    <w:name w:val="Normal"/>
-    <w:rPr>
-      <w:sz w:val="24"/>
-      <w:szCs w:val="24"/>
-      <w:lang w:eastAsia="en-US"/>
-    </w:rPr>
-  </w:style>
-  <w:style w:type="character" w:default="1" w:styleId="DefaultParagraphFont">
-    <w:name w:val="Default Paragraph Font"/>
-    <w:uiPriority w:val="1"/>
-    <w:semiHidden/>
-    <w:unhideWhenUsed/>
-  </w:style>
-  <w:style w:type="table" w:default="1" w:styleId="TableNormal">
-    <w:name w:val="Normal Table"/>
-    <w:uiPriority w:val="99"/>
-    <w:semiHidden/>
-    <w:unhideWhenUsed/>
-    <w:tblPr>
-      <w:tblInd w:w="0" w:type="dxa"/>
-      <w:tblCellMar>
-        <w:top w:w="0" w:type="dxa"/>
-        <w:left w:w="108" w:type="dxa"/>
-        <w:bottom w:w="0" w:type="dxa"/>
-        <w:right w:w="108" w:type="dxa"/>
-      </w:tblCellMar>
-    </w:tblPr>
-  </w:style>
-  <w:style w:type="numbering" w:default="1" w:styleId="NoList">
-    <w:name w:val="No List"/>
-    <w:uiPriority w:val="99"/>
-    <w:semiHidden/>
-    <w:unhideWhenUsed/>
-  </w:style>
-  <w:style w:type="character" w:styleId="Hyperlink">
-    <w:name w:val="Hyperlink"/>
-    <w:rPr>
-      <w:u w:val="single"/>
-    </w:rPr>
-  </w:style>
-  <w:style w:type="paragraph" w:customStyle="1" w:styleId="HeaderFooter">
-    <w:name w:val="Header &amp; Footer"/>
-    <w:pPr>
-      <w:tabs>
-        <w:tab w:val="right" w:pos="9020"/>
-      </w:tabs>
-    </w:pPr>
-    <w:rPr>
-      <w:rFonts w:ascii="Helvetica" w:hAnsi="Helvetica" w:cs="Arial Unicode MS"/>
-      <w:color w:val="000000"/>
-      <w:sz w:val="24"/>
-      <w:szCs w:val="24"/>
-    </w:rPr>
-  </w:style>
-  <w:style w:type="paragraph" w:customStyle="1" w:styleId="Body">
-    <w:name w:val="Body"/>
-    <w:pPr>
-      <w:spacing w:after="200" w:line="276" w:lineRule="auto"/>
-    </w:pPr>
-    <w:rPr>
-      <w:rFonts w:ascii="Calibri" w:eastAsia="Calibri" w:hAnsi="Calibri" w:cs="Calibri"/>
-      <w:color w:val="000000"/>
-      <w:sz w:val="22"/>
-      <w:szCs w:val="22"/>
-      <w:u w:color="000000"/>
-      <w:lang w:val="en-US"/>
-    </w:rPr>
-  </w:style>
-  <w:style w:type="paragraph" w:styleId="ListParagraph">
-    <w:name w:val="List Paragraph"/>
-    <w:pPr>
-      <w:spacing w:after="200" w:line="276" w:lineRule="auto"/>
-      <w:ind w:left="720"/>
-    </w:pPr>
-    <w:rPr>
-      <w:rFonts w:ascii="Calibri" w:eastAsia="Calibri" w:hAnsi="Calibri" w:cs="Calibri"/>
-      <w:color w:val="000000"/>
-      <w:sz w:val="22"/>
-      <w:szCs w:val="22"/>
-      <w:u w:color="000000"/>
-      <w:lang w:val="en-US"/>
-    </w:rPr>
-  </w:style>
-  <w:style w:type="numbering" w:customStyle="1" w:styleId="ImportedStyle1">
-    <w:name w:val="Imported Style 1"/>
-    <w:pPr>
-      <w:numPr>
-        <w:numId w:val="1"/>
-      </w:numPr>
-    </w:pPr>
-  </w:style>
-  <w:style w:type="numbering" w:customStyle="1" w:styleId="ImportedStyle2">
-    <w:name w:val="Imported Style 2"/>
-    <w:pPr>
-      <w:numPr>
-        <w:numId w:val="3"/>
-      </w:numPr>
-    </w:pPr>
-  </w:style>
-  <w:style w:type="paragraph" w:customStyle="1" w:styleId="Heading">
-    <w:name w:val="Heading"/>
-    <w:next w:val="Body"/>
-    <w:pPr>
-      <w:keepNext/>
-      <w:outlineLvl w:val="0"/>
-    </w:pPr>
-    <w:rPr>
-      <w:rFonts w:ascii="Helvetica" w:hAnsi="Helvetica" w:cs="Arial Unicode MS"/>
-      <w:b/>
-      <w:bCs/>
-      <w:color w:val="000000"/>
-      <w:sz w:val="36"/>
-      <w:szCs w:val="36"/>
-      <w:lang w:val="en-US"/>
-    </w:rPr>
-  </w:style>
-  <w:style w:type="table" w:styleId="TableGrid">
-    <w:name w:val="Table Grid"/>
-    <w:basedOn w:val="TableNormal"/>
-    <w:uiPriority w:val="59"/>
-    <w:rsid w:val="003D5004"/>
-    <w:tblPr>
-      <w:tblBorders>
-        <w:top w:val="single" w:sz="4" w:space="0" w:color="auto"/>
-        <w:left w:val="single" w:sz="4" w:space="0" w:color="auto"/>
-        <w:bottom w:val="single" w:sz="4" w:space="0" w:color="auto"/>
-        <w:right w:val="single" w:sz="4" w:space="0" w:color="auto"/>
-        <w:insideH w:val="single" w:sz="4" w:space="0" w:color="auto"/>
-        <w:insideV w:val="single" w:sz="4" w:space="0" w:color="auto"/>
-      </w:tblBorders>
-    </w:tblPr>
-  </w:style>
-</w:styles>
-</file>
-
-<file path=word/stylesWithEffects.xml><?xml version="1.0" encoding="utf-8"?>
-<w:styles xmlns:wpc="http://schemas.microsoft.com/office/word/2010/wordprocessingCanvas" xmlns:mc="http://schemas.openxmlformats.org/markup-compatibility/2006" xmlns:o="urn:schemas-microsoft-com:office:office" xmlns:r="http://schemas.openxmlformats.org/officeDocument/2006/relationships" xmlns:m="http://schemas.openxmlformats.org/officeDocument/2006/math" xmlns:v="urn:schemas-microsoft-com:vml" xmlns:wp14="http://schemas.microsoft.com/office/word/2010/wordprocessingDrawing" xmlns:wp="http://schemas.openxmlformats.org/drawingml/2006/wordprocessingDrawing" xmlns:w10="urn:schemas-microsoft-com:office:word" xmlns:w="http://schemas.openxmlformats.org/wordprocessingml/2006/main" xmlns:w14="http://schemas.microsoft.com/office/word/2010/wordml" xmlns:wpg="http://schemas.microsoft.com/office/word/2010/wordprocessingGroup" xmlns:wpi="http://schemas.microsoft.com/office/word/2010/wordprocessingInk" xmlns:wne="http://schemas.microsoft.com/office/word/2006/wordml" xmlns:wps="http://schemas.microsoft.com/office/word/2010/wordprocessingShape" mc:Ignorable="w14 wp14">
-  <w:docDefaults>
-    <w:rPrDefault>
-      <w:rPr>
-        <w:rFonts w:ascii="Times New Roman" w:eastAsia="Arial Unicode MS" w:hAnsi="Times New Roman" w:cs="Times New Roman"/>
-        <w:bdr w:val="nil"/>
-        <w:lang w:val="en-CA" w:eastAsia="en-CA" w:bidi="ar-SA"/>
-      </w:rPr>
-    </w:rPrDefault>
-    <w:pPrDefault>
-      <w:pPr>
-        <w:pBdr>
-          <w:top w:val="nil"/>
-          <w:left w:val="nil"/>
-          <w:bottom w:val="nil"/>
-          <w:right w:val="nil"/>
-          <w:between w:val="nil"/>
-          <w:bar w:val="nil"/>
-        </w:pBdr>
-      </w:pPr>
-    </w:pPrDefault>
-  </w:docDefaults>
-  <w:latentStyles w:defLockedState="0" w:defUIPriority="99" w:defSemiHidden="1" w:defUnhideWhenUsed="1" w:defQFormat="0" w:count="267">
-    <w:lsdException w:name="Normal" w:semiHidden="0" w:uiPriority="0" w:unhideWhenUsed="0" w:qFormat="1"/>
-    <w:lsdException w:name="heading 1" w:semiHidden="0" w:uiPriority="9" w:unhideWhenUsed="0" w:qFormat="1"/>
-    <w:lsdException w:name="heading 2" w:uiPriority="9" w:qFormat="1"/>
-    <w:lsdException w:name="heading 3" w:uiPriority="9" w:qFormat="1"/>
-    <w:lsdException w:name="heading 4" w:uiPriority="9" w:qFormat="1"/>
-    <w:lsdException w:name="heading 5" w:uiPriority="9" w:qFormat="1"/>
-    <w:lsdException w:name="heading 6" w:uiPriority="9" w:qFormat="1"/>
-    <w:lsdException w:name="heading 7" w:uiPriority="9" w:qFormat="1"/>
-    <w:lsdException w:name="heading 8" w:uiPriority="9" w:qFormat="1"/>
-    <w:lsdException w:name="heading 9" w:uiPriority="9" w:qFormat="1"/>
-    <w:lsdException w:name="toc 1" w:uiPriority="39"/>
-    <w:lsdException w:name="toc 2" w:uiPriority="39"/>
-    <w:lsdException w:name="toc 3" w:uiPriority="39"/>
-    <w:lsdException w:name="toc 4" w:uiPriority="39"/>
-    <w:lsdException w:name="toc 5" w:uiPriority="39"/>
-    <w:lsdException w:name="toc 6" w:uiPriority="39"/>
-    <w:lsdException w:name="toc 7" w:uiPriority="39"/>
-    <w:lsdException w:name="toc 8" w:uiPriority="39"/>
-    <w:lsdException w:name="toc 9" w:uiPriority="39"/>
-    <w:lsdException w:name="caption" w:uiPriority="35" w:qFormat="1"/>
-    <w:lsdException w:name="Title" w:semiHidden="0" w:uiPriority="10" w:unhideWhenUsed="0" w:qFormat="1"/>
-    <w:lsdException w:name="Default Paragraph Font" w:uiPriority="1"/>
-    <w:lsdException w:name="Subtitle" w:semiHidden="0" w:uiPriority="11" w:unhideWhenUsed="0" w:qFormat="1"/>
-    <w:lsdException w:name="Strong" w:semiHidden="0" w:uiPriority="22" w:unhideWhenUsed="0" w:qFormat="1"/>
-    <w:lsdException w:name="Emphasis" w:semiHidden="0" w:uiPriority="20" w:unhideWhenUsed="0" w:qFormat="1"/>
-    <w:lsdException w:name="Table Grid" w:semiHidden="0" w:uiPriority="59" w:unhideWhenUsed="0"/>
-    <w:lsdException w:name="Placeholder Text" w:unhideWhenUsed="0"/>
-    <w:lsdException w:name="No Spacing" w:semiHidden="0" w:uiPriority="1" w:unhideWhenUsed="0" w:qFormat="1"/>
-    <w:lsdException w:name="Light Shading" w:semiHidden="0" w:uiPriority="60" w:unhideWhenUsed="0"/>
-    <w:lsdException w:name="Light List" w:semiHidden="0" w:uiPriority="61" w:unhideWhenUsed="0"/>
-    <w:lsdException w:name="Light Grid" w:semiHidden="0" w:uiPriority="62" w:unhideWhenUsed="0"/>
-    <w:lsdException w:name="Medium Shading 1" w:semiHidden="0" w:uiPriority="63" w:unhideWhenUsed="0"/>
-    <w:lsdException w:name="Medium Shading 2" w:semiHidden="0" w:uiPriority="64" w:unhideWhenUsed="0"/>
-    <w:lsdException w:name="Medium List 1" w:semiHidden="0" w:uiPriority="65" w:unhideWhenUsed="0"/>
-    <w:lsdException w:name="Medium List 2" w:semiHidden="0" w:uiPriority="66" w:unhideWhenUsed="0"/>
-    <w:lsdException w:name="Medium Grid 1" w:semiHidden="0" w:uiPriority="67" w:unhideWhenUsed="0"/>
-    <w:lsdException w:name="Medium Grid 2" w:semiHidden="0" w:uiPriority="68" w:unhideWhenUsed="0"/>
-    <w:lsdException w:name="Medium Grid 3" w:semiHidden="0" w:uiPriority="69" w:unhideWhenUsed="0"/>
-    <w:lsdException w:name="Dark List" w:semiHidden="0" w:uiPriority="70" w:unhideWhenUsed="0"/>
-    <w:lsdException w:name="Colorful Shading" w:semiHidden="0" w:uiPriority="71" w:unhideWhenUsed="0"/>
-    <w:lsdException w:name="Colorful List" w:semiHidden="0" w:uiPriority="72" w:unhideWhenUsed="0"/>
-    <w:lsdException w:name="Colorful Grid" w:semiHidden="0" w:uiPriority="73" w:unhideWhenUsed="0"/>
-    <w:lsdException w:name="Light Shading Accent 1" w:semiHidden="0" w:uiPriority="60" w:unhideWhenUsed="0"/>
-    <w:lsdException w:name="Light List Accent 1" w:semiHidden="0" w:uiPriority="61" w:unhideWhenUsed="0"/>
-    <w:lsdException w:name="Light Grid Accent 1" w:semiHidden="0" w:uiPriority="62" w:unhideWhenUsed="0"/>
-    <w:lsdException w:name="Medium Shading 1 Accent 1" w:semiHidden="0" w:uiPriority="63" w:unhideWhenUsed="0"/>
-    <w:lsdException w:name="Medium Shading 2 Accent 1" w:semiHidden="0" w:uiPriority="64" w:unhideWhenUsed="0"/>
-    <w:lsdException w:name="Medium List 1 Accent 1" w:semiHidden="0" w:uiPriority="65" w:unhideWhenUsed="0"/>
-    <w:lsdException w:name="Revision" w:unhideWhenUsed="0"/>
-    <w:lsdException w:name="List Paragraph" w:semiHidden="0" w:uiPriority="34" w:unhideWhenUsed="0" w:qFormat="1"/>
-    <w:lsdException w:name="Quote" w:semiHidden="0" w:uiPriority="29" w:unhideWhenUsed="0" w:qFormat="1"/>
-    <w:lsdException w:name="Intense Quote" w:semiHidden="0" w:uiPriority="30" w:unhideWhenUsed="0" w:qFormat="1"/>
-    <w:lsdException w:name="Medium List 2 Accent 1" w:semiHidden="0" w:uiPriority="66" w:unhideWhenUsed="0"/>
-    <w:lsdException w:name="Medium Grid 1 Accent 1" w:semiHidden="0" w:uiPriority="67" w:unhideWhenUsed="0"/>
-    <w:lsdException w:name="Medium Grid 2 Accent 1" w:semiHidden="0" w:uiPriority="68" w:unhideWhenUsed="0"/>
-    <w:lsdException w:name="Medium Grid 3 Accent 1" w:semiHidden="0" w:uiPriority="69" w:unhideWhenUsed="0"/>
-    <w:lsdException w:name="Dark List Accent 1" w:semiHidden="0" w:uiPriority="70" w:unhideWhenUsed="0"/>
-    <w:lsdException w:name="Colorful Shading Accent 1" w:semiHidden="0" w:uiPriority="71" w:unhideWhenUsed="0"/>
-    <w:lsdException w:name="Colorful List Accent 1" w:semiHidden="0" w:uiPriority="72" w:unhideWhenUsed="0"/>
-    <w:lsdException w:name="Colorful Grid Accent 1" w:semiHidden="0" w:uiPriority="73" w:unhideWhenUsed="0"/>
-    <w:lsdException w:name="Light Shading Accent 2" w:semiHidden="0" w:uiPriority="60" w:unhideWhenUsed="0"/>
-    <w:lsdException w:name="Light List Accent 2" w:semiHidden="0" w:uiPriority="61" w:unhideWhenUsed="0"/>
-    <w:lsdException w:name="Light Grid Accent 2" w:semiHidden="0" w:uiPriority="62" w:unhideWhenUsed="0"/>
-    <w:lsdException w:name="Medium Shading 1 Accent 2" w:semiHidden="0" w:uiPriority="63" w:unhideWhenUsed="0"/>
-    <w:lsdException w:name="Medium Shading 2 Accent 2" w:semiHidden="0" w:uiPriority="64" w:unhideWhenUsed="0"/>
-    <w:lsdException w:name="Medium List 1 Accent 2" w:semiHidden="0" w:uiPriority="65" w:unhideWhenUsed="0"/>
-    <w:lsdException w:name="Medium List 2 Accent 2" w:semiHidden="0" w:uiPriority="66" w:unhideWhenUsed="0"/>
-    <w:lsdException w:name="Medium Grid 1 Accent 2" w:semiHidden="0" w:uiPriority="67" w:unhideWhenUsed="0"/>
-    <w:lsdException w:name="Medium Grid 2 Accent 2" w:semiHidden="0" w:uiPriority="68" w:unhideWhenUsed="0"/>
-    <w:lsdException w:name="Medium Grid 3 Accent 2" w:semiHidden="0" w:uiPriority="69" w:unhideWhenUsed="0"/>
-    <w:lsdException w:name="Dark List Accent 2" w:semiHidden="0" w:uiPriority="70" w:unhideWhenUsed="0"/>
-    <w:lsdException w:name="Colorful Shading Accent 2" w:semiHidden="0" w:uiPriority="71" w:unhideWhenUsed="0"/>
-    <w:lsdException w:name="Colorful List Accent 2" w:semiHidden="0" w:uiPriority="72" w:unhideWhenUsed="0"/>
-    <w:lsdException w:name="Colorful Grid Accent 2" w:semiHidden="0" w:uiPriority="73" w:unhideWhenUsed="0"/>
-    <w:lsdException w:name="Light Shading Accent 3" w:semiHidden="0" w:uiPriority="60" w:unhideWhenUsed="0"/>
-    <w:lsdException w:name="Light List Accent 3" w:semiHidden="0" w:uiPriority="61" w:unhideWhenUsed="0"/>
-    <w:lsdException w:name="Light Grid Accent 3" w:semiHidden="0" w:uiPriority="62" w:unhideWhenUsed="0"/>
-    <w:lsdException w:name="Medium Shading 1 Accent 3" w:semiHidden="0" w:uiPriority="63" w:unhideWhenUsed="0"/>
-    <w:lsdException w:name="Medium Shading 2 Accent 3" w:semiHidden="0" w:uiPriority="64" w:unhideWhenUsed="0"/>
-    <w:lsdException w:name="Medium List 1 Accent 3" w:semiHidden="0" w:uiPriority="65" w:unhideWhenUsed="0"/>
-    <w:lsdException w:name="Medium List 2 Accent 3" w:semiHidden="0" w:uiPriority="66" w:unhideWhenUsed="0"/>
-    <w:lsdException w:name="Medium Grid 1 Accent 3" w:semiHidden="0" w:uiPriority="67" w:unhideWhenUsed="0"/>
-    <w:lsdException w:name="Medium Grid 2 Accent 3" w:semiHidden="0" w:uiPriority="68" w:unhideWhenUsed="0"/>
-    <w:lsdException w:name="Medium Grid 3 Accent 3" w:semiHidden="0" w:uiPriority="69" w:unhideWhenUsed="0"/>
-    <w:lsdException w:name="Dark List Accent 3" w:semiHidden="0" w:uiPriority="70" w:unhideWhenUsed="0"/>
-    <w:lsdException w:name="Colorful Shading Accent 3" w:semiHidden="0" w:uiPriority="71" w:unhideWhenUsed="0"/>
-    <w:lsdException w:name="Colorful List Accent 3" w:semiHidden="0" w:uiPriority="72" w:unhideWhenUsed="0"/>
-    <w:lsdException w:name="Colorful Grid Accent 3" w:semiHidden="0" w:uiPriority="73" w:unhideWhenUsed="0"/>
-    <w:lsdException w:name="Light Shading Accent 4" w:semiHidden="0" w:uiPriority="60" w:unhideWhenUsed="0"/>
-    <w:lsdException w:name="Light List Accent 4" w:semiHidden="0" w:uiPriority="61" w:unhideWhenUsed="0"/>
-    <w:lsdException w:name="Light Grid Accent 4" w:semiHidden="0" w:uiPriority="62" w:unhideWhenUsed="0"/>
-    <w:lsdException w:name="Medium Shading 1 Accent 4" w:semiHidden="0" w:uiPriority="63" w:unhideWhenUsed="0"/>
-    <w:lsdException w:name="Medium Shading 2 Accent 4" w:semiHidden="0" w:uiPriority="64" w:unhideWhenUsed="0"/>
-    <w:lsdException w:name="Medium List 1 Accent 4" w:semiHidden="0" w:uiPriority="65" w:unhideWhenUsed="0"/>
-    <w:lsdException w:name="Medium List 2 Accent 4" w:semiHidden="0" w:uiPriority="66" w:unhideWhenUsed="0"/>
-    <w:lsdException w:name="Medium Grid 1 Accent 4" w:semiHidden="0" w:uiPriority="67" w:unhideWhenUsed="0"/>
-    <w:lsdException w:name="Medium Grid 2 Accent 4" w:semiHidden="0" w:uiPriority="68" w:unhideWhenUsed="0"/>
-    <w:lsdException w:name="Medium Grid 3 Accent 4" w:semiHidden="0" w:uiPriority="69" w:unhideWhenUsed="0"/>
-    <w:lsdException w:name="Dark List Accent 4" w:semiHidden="0" w:uiPriority="70" w:unhideWhenUsed="0"/>
-    <w:lsdException w:name="Colorful Shading Accent 4" w:semiHidden="0" w:uiPriority="71" w:unhideWhenUsed="0"/>
-    <w:lsdException w:name="Colorful List Accent 4" w:semiHidden="0" w:uiPriority="72" w:unhideWhenUsed="0"/>
-    <w:lsdException w:name="Colorful Grid Accent 4" w:semiHidden="0" w:uiPriority="73" w:unhideWhenUsed="0"/>
-    <w:lsdException w:name="Light Shading Accent 5" w:semiHidden="0" w:uiPriority="60" w:unhideWhenUsed="0"/>
-    <w:lsdException w:name="Light List Accent 5" w:semiHidden="0" w:uiPriority="61" w:unhideWhenUsed="0"/>
-    <w:lsdException w:name="Light Grid Accent 5" w:semiHidden="0" w:uiPriority="62" w:unhideWhenUsed="0"/>
-    <w:lsdException w:name="Medium Shading 1 Accent 5" w:semiHidden="0" w:uiPriority="63" w:unhideWhenUsed="0"/>
-    <w:lsdException w:name="Medium Shading 2 Accent 5" w:semiHidden="0" w:uiPriority="64" w:unhideWhenUsed="0"/>
-    <w:lsdException w:name="Medium List 1 Accent 5" w:semiHidden="0" w:uiPriority="65" w:unhideWhenUsed="0"/>
-    <w:lsdException w:name="Medium List 2 Accent 5" w:semiHidden="0" w:uiPriority="66" w:unhideWhenUsed="0"/>
-    <w:lsdException w:name="Medium Grid 1 Accent 5" w:semiHidden="0" w:uiPriority="67" w:unhideWhenUsed="0"/>
-    <w:lsdException w:name="Medium Grid 2 Accent 5" w:semiHidden="0" w:uiPriority="68" w:unhideWhenUsed="0"/>
-    <w:lsdException w:name="Medium Grid 3 Accent 5" w:semiHidden="0" w:uiPriority="69" w:unhideWhenUsed="0"/>
-    <w:lsdException w:name="Dark List Accent 5" w:semiHidden="0" w:uiPriority="70" w:unhideWhenUsed="0"/>
-    <w:lsdException w:name="Colorful Shading Accent 5" w:semiHidden="0" w:uiPriority="71" w:unhideWhenUsed="0"/>
-    <w:lsdException w:name="Colorful List Accent 5" w:semiHidden="0" w:uiPriority="72" w:unhideWhenUsed="0"/>
-    <w:lsdException w:name="Colorful Grid Accent 5" w:semiHidden="0" w:uiPriority="73" w:unhideWhenUsed="0"/>
-    <w:lsdException w:name="Light Shading Accent 6" w:semiHidden="0" w:uiPriority="60" w:unhideWhenUsed="0"/>
-    <w:lsdException w:name="Light List Accent 6" w:semiHidden="0" w:uiPriority="61" w:unhideWhenUsed="0"/>
-    <w:lsdException w:name="Light Grid Accent 6" w:semiHidden="0" w:uiPriority="62" w:unhideWhenUsed="0"/>
-    <w:lsdException w:name="Medium Shading 1 Accent 6" w:semiHidden="0" w:uiPriority="63" w:unhideWhenUsed="0"/>
-    <w:lsdException w:name="Medium Shading 2 Accent 6" w:semiHidden="0" w:uiPriority="64" w:unhideWhenUsed="0"/>
-    <w:lsdException w:name="Medium List 1 Accent 6" w:semiHidden="0" w:uiPriority="65" w:unhideWhenUsed="0"/>
-    <w:lsdException w:name="Medium List 2 Accent 6" w:semiHidden="0" w:uiPriority="66" w:unhideWhenUsed="0"/>
-    <w:lsdException w:name="Medium Grid 1 Accent 6" w:semiHidden="0" w:uiPriority="67" w:unhideWhenUsed="0"/>
-    <w:lsdException w:name="Medium Grid 2 Accent 6" w:semiHidden="0" w:uiPriority="68" w:unhideWhenUsed="0"/>
-    <w:lsdException w:name="Medium Grid 3 Accent 6" w:semiHidden="0" w:uiPriority="69" w:unhideWhenUsed="0"/>
-    <w:lsdException w:name="Dark List Accent 6" w:semiHidden="0" w:uiPriority="70" w:unhideWhenUsed="0"/>
-    <w:lsdException w:name="Colorful Shading Accent 6" w:semiHidden="0" w:uiPriority="71" w:unhideWhenUsed="0"/>
-    <w:lsdException w:name="Colorful List Accent 6" w:semiHidden="0" w:uiPriority="72" w:unhideWhenUsed="0"/>
-    <w:lsdException w:name="Colorful Grid Accent 6" w:semiHidden="0" w:uiPriority="73" w:unhideWhenUsed="0"/>
-    <w:lsdException w:name="Subtle Emphasis" w:semiHidden="0" w:uiPriority="19" w:unhideWhenUsed="0" w:qFormat="1"/>
-    <w:lsdException w:name="Intense Emphasis" w:semiHidden="0" w:uiPriority="21" w:unhideWhenUsed="0" w:qFormat="1"/>
-    <w:lsdException w:name="Subtle Reference" w:semiHidden="0" w:uiPriority="31" w:unhideWhenUsed="0" w:qFormat="1"/>
-    <w:lsdException w:name="Intense Reference" w:semiHidden="0" w:uiPriority="32" w:unhideWhenUsed="0" w:qFormat="1"/>
-    <w:lsdException w:name="Book Title" w:semiHidden="0" w:uiPriority="33" w:unhideWhenUsed="0" w:qFormat="1"/>
-    <w:lsdException w:name="Bibliography" w:uiPriority="37"/>
-    <w:lsdException w:name="TOC Heading" w:uiPriority="39" w:qFormat="1"/>
+  <w:latentStyles w:defLockedState="0" w:defUIPriority="99" w:defSemiHidden="0" w:defUnhideWhenUsed="0" w:defQFormat="0" w:count="374">
+    <w:lsdException w:name="Normal" w:uiPriority="0" w:qFormat="1"/>
+    <w:lsdException w:name="heading 1" w:uiPriority="9" w:qFormat="1"/>
+    <w:lsdException w:name="heading 2" w:semiHidden="1" w:uiPriority="9" w:unhideWhenUsed="1" w:qFormat="1"/>
+    <w:lsdException w:name="heading 3" w:semiHidden="1" w:uiPriority="9" w:unhideWhenUsed="1" w:qFormat="1"/>
+    <w:lsdException w:name="heading 4" w:semiHidden="1" w:uiPriority="9" w:unhideWhenUsed="1" w:qFormat="1"/>
+    <w:lsdException w:name="heading 5" w:semiHidden="1" w:uiPriority="9" w:unhideWhenUsed="1" w:qFormat="1"/>
+    <w:lsdException w:name="heading 6" w:semiHidden="1" w:uiPriority="9" w:unhideWhenUsed="1" w:qFormat="1"/>
+    <w:lsdException w:name="heading 7" w:semiHidden="1" w:uiPriority="9" w:unhideWhenUsed="1" w:qFormat="1"/>
+    <w:lsdException w:name="heading 8" w:semiHidden="1" w:uiPriority="9" w:unhideWhenUsed="1" w:qFormat="1"/>
+    <w:lsdException w:name="heading 9" w:semiHidden="1" w:uiPriority="9" w:unhideWhenUsed="1" w:qFormat="1"/>
+    <w:lsdException w:name="index 1" w:semiHidden="1" w:unhideWhenUsed="1"/>
+    <w:lsdException w:name="index 2" w:semiHidden="1" w:unhideWhenUsed="1"/>
+    <w:lsdException w:name="index 3" w:semiHidden="1" w:unhideWhenUsed="1"/>
+    <w:lsdException w:name="index 4" w:semiHidden="1" w:unhideWhenUsed="1"/>
+    <w:lsdException w:name="index 5" w:semiHidden="1" w:unhideWhenUsed="1"/>
+    <w:lsdException w:name="index 6" w:semiHidden="1" w:unhideWhenUsed="1"/>
+    <w:lsdException w:name="index 7" w:semiHidden="1" w:unhideWhenUsed="1"/>
+    <w:lsdException w:name="index 8" w:semiHidden="1" w:unhideWhenUsed="1"/>
+    <w:lsdException w:name="index 9" w:semiHidden="1" w:unhideWhenUsed="1"/>
+    <w:lsdException w:name="toc 1" w:semiHidden="1" w:uiPriority="39" w:unhideWhenUsed="1"/>
+    <w:lsdException w:name="toc 2" w:semiHidden="1" w:uiPriority="39" w:unhideWhenUsed="1"/>
+    <w:lsdException w:name="toc 3" w:semiHidden="1" w:uiPriority="39" w:unhideWhenUsed="1"/>
+    <w:lsdException w:name="toc 4" w:semiHidden="1" w:uiPriority="39" w:unhideWhenUsed="1"/>
+    <w:lsdException w:name="toc 5" w:semiHidden="1" w:uiPriority="39" w:unhideWhenUsed="1"/>
+    <w:lsdException w:name="toc 6" w:semiHidden="1" w:uiPriority="39" w:unhideWhenUsed="1"/>
+    <w:lsdException w:name="toc 7" w:semiHidden="1" w:uiPriority="39" w:unhideWhenUsed="1"/>
+    <w:lsdException w:name="toc 8" w:semiHidden="1" w:uiPriority="39" w:unhideWhenUsed="1"/>
+    <w:lsdException w:name="toc 9" w:semiHidden="1" w:uiPriority="39" w:unhideWhenUsed="1"/>
+    <w:lsdException w:name="Normal Indent" w:semiHidden="1" w:unhideWhenUsed="1"/>
+    <w:lsdException w:name="footnote text" w:semiHidden="1" w:unhideWhenUsed="1"/>
+    <w:lsdException w:name="annotation text" w:semiHidden="1" w:unhideWhenUsed="1"/>
+    <w:lsdException w:name="header" w:semiHidden="1" w:unhideWhenUsed="1"/>
+    <w:lsdException w:name="footer" w:semiHidden="1" w:unhideWhenUsed="1"/>
+    <w:lsdException w:name="index heading" w:semiHidden="1" w:unhideWhenUsed="1"/>
+    <w:lsdException w:name="caption" w:semiHidden="1" w:uiPriority="35" w:unhideWhenUsed="1" w:qFormat="1"/>
+    <w:lsdException w:name="table of figures" w:semiHidden="1" w:unhideWhenUsed="1"/>
+    <w:lsdException w:name="envelope address" w:semiHidden="1" w:unhideWhenUsed="1"/>
+    <w:lsdException w:name="envelope return" w:semiHidden="1" w:unhideWhenUsed="1"/>
+    <w:lsdException w:name="footnote reference" w:semiHidden="1" w:unhideWhenUsed="1"/>
+    <w:lsdException w:name="annotation reference" w:semiHidden="1" w:unhideWhenUsed="1"/>
+    <w:lsdException w:name="line number" w:semiHidden="1" w:unhideWhenUsed="1"/>
+    <w:lsdException w:name="page number" w:semiHidden="1" w:unhideWhenUsed="1"/>
+    <w:lsdException w:name="endnote reference" w:semiHidden="1" w:unhideWhenUsed="1"/>
+    <w:lsdException w:name="endnote text" w:semiHidden="1" w:unhideWhenUsed="1"/>
+    <w:lsdException w:name="table of authorities" w:semiHidden="1" w:unhideWhenUsed="1"/>
+    <w:lsdException w:name="macro" w:semiHidden="1" w:unhideWhenUsed="1"/>
+    <w:lsdException w:name="toa heading" w:semiHidden="1" w:unhideWhenUsed="1"/>
+    <w:lsdException w:name="List" w:semiHidden="1" w:unhideWhenUsed="1"/>
+    <w:lsdException w:name="List Bullet" w:semiHidden="1" w:unhideWhenUsed="1"/>
+    <w:lsdException w:name="List Number" w:semiHidden="1" w:unhideWhenUsed="1"/>
+    <w:lsdException w:name="List 2" w:semiHidden="1" w:unhideWhenUsed="1"/>
+    <w:lsdException w:name="List 3" w:semiHidden="1" w:unhideWhenUsed="1"/>
+    <w:lsdException w:name="List 4" w:semiHidden="1" w:unhideWhenUsed="1"/>
+    <w:lsdException w:name="List 5" w:semiHidden="1" w:unhideWhenUsed="1"/>
+    <w:lsdException w:name="List Bullet 2" w:semiHidden="1" w:unhideWhenUsed="1"/>
+    <w:lsdException w:name="List Bullet 3" w:semiHidden="1" w:unhideWhenUsed="1"/>
+    <w:lsdException w:name="List Bullet 4" w:semiHidden="1" w:unhideWhenUsed="1"/>
+    <w:lsdException w:name="List Bullet 5" w:semiHidden="1" w:unhideWhenUsed="1"/>
+    <w:lsdException w:name="List Number 2" w:semiHidden="1" w:unhideWhenUsed="1"/>
+    <w:lsdException w:name="List Number 3" w:semiHidden="1" w:unhideWhenUsed="1"/>
+    <w:lsdException w:name="List Number 4" w:semiHidden="1" w:unhideWhenUsed="1"/>
+    <w:lsdException w:name="List Number 5" w:semiHidden="1" w:unhideWhenUsed="1"/>
+    <w:lsdException w:name="Title" w:uiPriority="10" w:qFormat="1"/>
+    <w:lsdException w:name="Closing" w:semiHidden="1" w:unhideWhenUsed="1"/>
+    <w:lsdException w:name="Signature" w:semiHidden="1" w:unhideWhenUsed="1"/>
+    <w:lsdException w:name="Default Paragraph Font" w:semiHidden="1" w:uiPriority="1" w:unhideWhenUsed="1"/>
+    <w:lsdException w:name="Body Text" w:semiHidden="1" w:unhideWhenUsed="1"/>
+    <w:lsdException w:name="Body Text Indent" w:semiHidden="1" w:unhideWhenUsed="1"/>
+    <w:lsdException w:name="List Continue" w:semiHidden="1" w:unhideWhenUsed="1"/>
+    <w:lsdException w:name="List Continue 2" w:semiHidden="1" w:unhideWhenUsed="1"/>
+    <w:lsdException w:name="List Continue 3" w:semiHidden="1" w:unhideWhenUsed="1"/>
+    <w:lsdException w:name="List Continue 4" w:semiHidden="1" w:unhideWhenUsed="1"/>
+    <w:lsdException w:name="List Continue 5" w:semiHidden="1" w:unhideWhenUsed="1"/>
+    <w:lsdException w:name="Message Header" w:semiHidden="1" w:unhideWhenUsed="1"/>
+    <w:lsdException w:name="Subtitle" w:uiPriority="11" w:qFormat="1"/>
+    <w:lsdException w:name="Salutation" w:semiHidden="1" w:unhideWhenUsed="1"/>
+    <w:lsdException w:name="Date" w:semiHidden="1" w:unhideWhenUsed="1"/>
+    <w:lsdException w:name="Body Text First Indent" w:semiHidden="1" w:unhideWhenUsed="1"/>
+    <w:lsdException w:name="Body Text First Indent 2" w:semiHidden="1" w:unhideWhenUsed="1"/>
+    <w:lsdException w:name="Note Heading" w:semiHidden="1" w:unhideWhenUsed="1"/>
+    <w:lsdException w:name="Body Text 2" w:semiHidden="1" w:unhideWhenUsed="1"/>
+    <w:lsdException w:name="Body Text 3" w:semiHidden="1" w:unhideWhenUsed="1"/>
+    <w:lsdException w:name="Body Text Indent 2" w:semiHidden="1" w:unhideWhenUsed="1"/>
+    <w:lsdException w:name="Body Text Indent 3" w:semiHidden="1" w:unhideWhenUsed="1"/>
+    <w:lsdException w:name="Block Text" w:semiHidden="1" w:unhideWhenUsed="1"/>
+    <w:lsdException w:name="Hyperlink" w:semiHidden="1" w:unhideWhenUsed="1"/>
+    <w:lsdException w:name="FollowedHyperlink" w:semiHidden="1" w:unhideWhenUsed="1"/>
+    <w:lsdException w:name="Strong" w:uiPriority="22" w:qFormat="1"/>
+    <w:lsdException w:name="Emphasis" w:uiPriority="20" w:qFormat="1"/>
+    <w:lsdException w:name="Document Map" w:semiHidden="1" w:unhideWhenUsed="1"/>
+    <w:lsdException w:name="Plain Text" w:semiHidden="1" w:unhideWhenUsed="1"/>
+    <w:lsdException w:name="E-mail Signature" w:semiHidden="1" w:unhideWhenUsed="1"/>
+    <w:lsdException w:name="HTML Top of Form" w:semiHidden="1" w:unhideWhenUsed="1"/>
+    <w:lsdException w:name="HTML Bottom of Form" w:semiHidden="1" w:unhideWhenUsed="1"/>
+    <w:lsdException w:name="Normal (Web)" w:semiHidden="1" w:unhideWhenUsed="1"/>
+    <w:lsdException w:name="HTML Acronym" w:semiHidden="1" w:unhideWhenUsed="1"/>
+    <w:lsdException w:name="HTML Address" w:semiHidden="1" w:unhideWhenUsed="1"/>
+    <w:lsdException w:name="HTML Cite" w:semiHidden="1" w:unhideWhenUsed="1"/>
+    <w:lsdException w:name="HTML Code" w:semiHidden="1" w:unhideWhenUsed="1"/>
+    <w:lsdException w:name="HTML Definition" w:semiHidden="1" w:unhideWhenUsed="1"/>
+    <w:lsdException w:name="HTML Keyboard" w:semiHidden="1" w:unhideWhenUsed="1"/>
+    <w:lsdException w:name="HTML Preformatted" w:semiHidden="1" w:unhideWhenUsed="1"/>
+    <w:lsdException w:name="HTML Sample" w:semiHidden="1" w:unhideWhenUsed="1"/>
+    <w:lsdException w:name="HTML Typewriter" w:semiHidden="1" w:unhideWhenUsed="1"/>
+    <w:lsdException w:name="HTML Variable" w:semiHidden="1" w:unhideWhenUsed="1"/>
+    <w:lsdException w:name="Normal Table" w:semiHidden="1" w:unhideWhenUsed="1"/>
+    <w:lsdException w:name="annotation subject" w:semiHidden="1" w:unhideWhenUsed="1"/>
+    <w:lsdException w:name="No List" w:semiHidden="1" w:unhideWhenUsed="1"/>
+    <w:lsdException w:name="Outline List 1" w:semiHidden="1" w:unhideWhenUsed="1"/>
+    <w:lsdException w:name="Outline List 2" w:semiHidden="1" w:unhideWhenUsed="1"/>
+    <w:lsdException w:name="Outline List 3" w:semiHidden="1" w:unhideWhenUsed="1"/>
+    <w:lsdException w:name="Table Simple 1" w:semiHidden="1" w:unhideWhenUsed="1"/>
+    <w:lsdException w:name="Table Simple 2" w:semiHidden="1" w:unhideWhenUsed="1"/>
+    <w:lsdException w:name="Table Simple 3" w:semiHidden="1" w:unhideWhenUsed="1"/>
+    <w:lsdException w:name="Table Classic 1" w:semiHidden="1" w:unhideWhenUsed="1"/>
+    <w:lsdException w:name="Table Classic 2" w:semiHidden="1" w:unhideWhenUsed="1"/>
+    <w:lsdException w:name="Table Classic 3" w:semiHidden="1" w:unhideWhenUsed="1"/>
+    <w:lsdException w:name="Table Classic 4" w:semiHidden="1" w:unhideWhenUsed="1"/>
+    <w:lsdException w:name="Table Colorful 1" w:semiHidden="1" w:unhideWhenUsed="1"/>
+    <w:lsdException w:name="Table Colorful 2" w:semiHidden="1" w:unhideWhenUsed="1"/>
+    <w:lsdException w:name="Table Colorful 3" w:semiHidden="1" w:unhideWhenUsed="1"/>
+    <w:lsdException w:name="Table Columns 1" w:semiHidden="1" w:unhideWhenUsed="1"/>
+    <w:lsdException w:name="Table Columns 2" w:semiHidden="1" w:unhideWhenUsed="1"/>
+    <w:lsdException w:name="Table Columns 3" w:semiHidden="1" w:unhideWhenUsed="1"/>
+    <w:lsdException w:name="Table Columns 4" w:semiHidden="1" w:unhideWhenUsed="1"/>
+    <w:lsdException w:name="Table Columns 5" w:semiHidden="1" w:unhideWhenUsed="1"/>
+    <w:lsdException w:name="Table Grid 1" w:semiHidden="1" w:unhideWhenUsed="1"/>
+    <w:lsdException w:name="Table Grid 2" w:semiHidden="1" w:unhideWhenUsed="1"/>
+    <w:lsdException w:name="Table Grid 3" w:semiHidden="1" w:unhideWhenUsed="1"/>
+    <w:lsdException w:name="Table Grid 4" w:semiHidden="1" w:unhideWhenUsed="1"/>
+    <w:lsdException w:name="Table Grid 5" w:semiHidden="1" w:unhideWhenUsed="1"/>
+    <w:lsdException w:name="Table Grid 6" w:semiHidden="1" w:unhideWhenUsed="1"/>
+    <w:lsdException w:name="Table Grid 7" w:semiHidden="1" w:unhideWhenUsed="1"/>
+    <w:lsdException w:name="Table Grid 8" w:semiHidden="1" w:unhideWhenUsed="1"/>
+    <w:lsdException w:name="Table List 1" w:semiHidden="1" w:unhideWhenUsed="1"/>
+    <w:lsdException w:name="Table List 2" w:semiHidden="1" w:unhideWhenUsed="1"/>
+    <w:lsdException w:name="Table List 3" w:semiHidden="1" w:unhideWhenUsed="1"/>
+    <w:lsdException w:name="Table List 4" w:semiHidden="1" w:unhideWhenUsed="1"/>
+    <w:lsdException w:name="Table List 5" w:semiHidden="1" w:unhideWhenUsed="1"/>
+    <w:lsdException w:name="Table List 6" w:semiHidden="1" w:unhideWhenUsed="1"/>
+    <w:lsdException w:name="Table List 7" w:semiHidden="1" w:unhideWhenUsed="1"/>
+    <w:lsdException w:name="Table List 8" w:semiHidden="1" w:unhideWhenUsed="1"/>
+    <w:lsdException w:name="Table 3D effects 1" w:semiHidden="1" w:unhideWhenUsed="1"/>
+    <w:lsdException w:name="Table 3D effects 2" w:semiHidden="1" w:unhideWhenUsed="1"/>
+    <w:lsdException w:name="Table 3D effects 3" w:semiHidden="1" w:unhideWhenUsed="1"/>
+    <w:lsdException w:name="Table Contemporary" w:semiHidden="1" w:unhideWhenUsed="1"/>
+    <w:lsdException w:name="Table Elegant" w:semiHidden="1" w:unhideWhenUsed="1"/>
+    <w:lsdException w:name="Table Professional" w:semiHidden="1" w:unhideWhenUsed="1"/>
+    <w:lsdException w:name="Table Subtle 1" w:semiHidden="1" w:unhideWhenUsed="1"/>
+    <w:lsdException w:name="Table Subtle 2" w:semiHidden="1" w:unhideWhenUsed="1"/>
+    <w:lsdException w:name="Table Web 1" w:semiHidden="1" w:unhideWhenUsed="1"/>
+    <w:lsdException w:name="Table Web 2" w:semiHidden="1" w:unhideWhenUsed="1"/>
+    <w:lsdException w:name="Table Web 3" w:semiHidden="1" w:unhideWhenUsed="1"/>
+    <w:lsdException w:name="Balloon Text" w:semiHidden="1" w:unhideWhenUsed="1"/>
+    <w:lsdException w:name="Table Grid" w:semiHidden="1" w:uiPriority="59" w:unhideWhenUsed="1"/>
+    <w:lsdException w:name="Table Theme" w:semiHidden="1" w:unhideWhenUsed="1"/>
+    <w:lsdException w:name="Placeholder Text" w:semiHidden="1"/>
+    <w:lsdException w:name="No Spacing" w:uiPriority="1" w:qFormat="1"/>
+    <w:lsdException w:name="Light Shading" w:uiPriority="60"/>
+    <w:lsdException w:name="Light List" w:uiPriority="61"/>
+    <w:lsdException w:name="Light Grid" w:uiPriority="62"/>
+    <w:lsdException w:name="Medium Shading 1" w:uiPriority="63"/>
+    <w:lsdException w:name="Medium Shading 2" w:uiPriority="64"/>
+    <w:lsdException w:name="Medium List 1" w:uiPriority="65"/>
+    <w:lsdException w:name="Medium List 2" w:uiPriority="66"/>
+    <w:lsdException w:name="Medium Grid 1" w:uiPriority="67"/>
+    <w:lsdException w:name="Medium Grid 2" w:uiPriority="68"/>
+    <w:lsdException w:name="Medium Grid 3" w:uiPriority="69"/>
+    <w:lsdException w:name="Dark List" w:uiPriority="70"/>
+    <w:lsdException w:name="Colorful Shading" w:uiPriority="71"/>
+    <w:lsdException w:name="Colorful List" w:uiPriority="72"/>
+    <w:lsdException w:name="Colorful Grid" w:uiPriority="73"/>
+    <w:lsdException w:name="Light Shading Accent 1" w:uiPriority="60"/>
+    <w:lsdException w:name="Light List Accent 1" w:uiPriority="61"/>
+    <w:lsdException w:name="Light Grid Accent 1" w:uiPriority="62"/>
+    <w:lsdException w:name="Medium Shading 1 Accent 1" w:uiPriority="63"/>
+    <w:lsdException w:name="Medium Shading 2 Accent 1" w:uiPriority="64"/>
+    <w:lsdException w:name="Medium List 1 Accent 1" w:uiPriority="65"/>
+    <w:lsdException w:name="Revision" w:semiHidden="1"/>
+    <w:lsdException w:name="List Paragraph" w:uiPriority="34" w:qFormat="1"/>
+    <w:lsdException w:name="Quote" w:uiPriority="29" w:qFormat="1"/>
+    <w:lsdException w:name="Intense Quote" w:uiPriority="30" w:qFormat="1"/>
+    <w:lsdException w:name="Medium List 2 Accent 1" w:uiPriority="66"/>
+    <w:lsdException w:name="Medium Grid 1 Accent 1" w:uiPriority="67"/>
+    <w:lsdException w:name="Medium Grid 2 Accent 1" w:uiPriority="68"/>
+    <w:lsdException w:name="Medium Grid 3 Accent 1" w:uiPriority="69"/>
+    <w:lsdException w:name="Dark List Accent 1" w:uiPriority="70"/>
+    <w:lsdException w:name="Colorful Shading Accent 1" w:uiPriority="71"/>
+    <w:lsdException w:name="Colorful List Accent 1" w:uiPriority="72"/>
+    <w:lsdException w:name="Colorful Grid Accent 1" w:uiPriority="73"/>
+    <w:lsdException w:name="Light Shading Accent 2" w:uiPriority="60"/>
+    <w:lsdException w:name="Light List Accent 2" w:uiPriority="61"/>
+    <w:lsdException w:name="Light Grid Accent 2" w:uiPriority="62"/>
+    <w:lsdException w:name="Medium Shading 1 Accent 2" w:uiPriority="63"/>
+    <w:lsdException w:name="Medium Shading 2 Accent 2" w:uiPriority="64"/>
+    <w:lsdException w:name="Medium List 1 Accent 2" w:uiPriority="65"/>
+    <w:lsdException w:name="Medium List 2 Accent 2" w:uiPriority="66"/>
+    <w:lsdException w:name="Medium Grid 1 Accent 2" w:uiPriority="67"/>
+    <w:lsdException w:name="Medium Grid 2 Accent 2" w:uiPriority="68"/>
+    <w:lsdException w:name="Medium Grid 3 Accent 2" w:uiPriority="69"/>
+    <w:lsdException w:name="Dark List Accent 2" w:uiPriority="70"/>
+    <w:lsdException w:name="Colorful Shading Accent 2" w:uiPriority="71"/>
+    <w:lsdException w:name="Colorful List Accent 2" w:uiPriority="72"/>
+    <w:lsdException w:name="Colorful Grid Accent 2" w:uiPriority="73"/>
+    <w:lsdException w:name="Light Shading Accent 3" w:uiPriority="60"/>
+    <w:lsdException w:name="Light List Accent 3" w:uiPriority="61"/>
+    <w:lsdException w:name="Light Grid Accent 3" w:uiPriority="62"/>
+    <w:lsdException w:name="Medium Shading 1 Accent 3" w:uiPriority="63"/>
+    <w:lsdException w:name="Medium Shading 2 Accent 3" w:uiPriority="64"/>
+    <w:lsdException w:name="Medium List 1 Accent 3" w:uiPriority="65"/>
+    <w:lsdException w:name="Medium List 2 Accent 3" w:uiPriority="66"/>
+    <w:lsdException w:name="Medium Grid 1 Accent 3" w:uiPriority="67"/>
+    <w:lsdException w:name="Medium Grid 2 Accent 3" w:uiPriority="68"/>
+    <w:lsdException w:name="Medium Grid 3 Accent 3" w:uiPriority="69"/>
+    <w:lsdException w:name="Dark List Accent 3" w:uiPriority="70"/>
+    <w:lsdException w:name="Colorful Shading Accent 3" w:uiPriority="71"/>
+    <w:lsdException w:name="Colorful List Accent 3" w:uiPriority="72"/>
+    <w:lsdException w:name="Colorful Grid Accent 3" w:uiPriority="73"/>
+    <w:lsdException w:name="Light Shading Accent 4" w:uiPriority="60"/>
+    <w:lsdException w:name="Light List Accent 4" w:uiPriority="61"/>
+    <w:lsdException w:name="Light Grid Accent 4" w:uiPriority="62"/>
+    <w:lsdException w:name="Medium Shading 1 Accent 4" w:uiPriority="63"/>
+    <w:lsdException w:name="Medium Shading 2 Accent 4" w:uiPriority="64"/>
+    <w:lsdException w:name="Medium List 1 Accent 4" w:uiPriority="65"/>
+    <w:lsdException w:name="Medium List 2 Accent 4" w:uiPriority="66"/>
+    <w:lsdException w:name="Medium Grid 1 Accent 4" w:uiPriority="67"/>
+    <w:lsdException w:name="Medium Grid 2 Accent 4" w:uiPriority="68"/>
+    <w:lsdException w:name="Medium Grid 3 Accent 4" w:uiPriority="69"/>
+    <w:lsdException w:name="Dark List Accent 4" w:uiPriority="70"/>
+    <w:lsdException w:name="Colorful Shading Accent 4" w:uiPriority="71"/>
+    <w:lsdException w:name="Colorful List Accent 4" w:uiPriority="72"/>
+    <w:lsdException w:name="Colorful Grid Accent 4" w:uiPriority="73"/>
+    <w:lsdException w:name="Light Shading Accent 5" w:uiPriority="60"/>
+    <w:lsdException w:name="Light List Accent 5" w:uiPriority="61"/>
+    <w:lsdException w:name="Light Grid Accent 5" w:uiPriority="62"/>
+    <w:lsdException w:name="Medium Shading 1 Accent 5" w:uiPriority="63"/>
+    <w:lsdException w:name="Medium Shading 2 Accent 5" w:uiPriority="64"/>
+    <w:lsdException w:name="Medium List 1 Accent 5" w:uiPriority="65"/>
+    <w:lsdException w:name="Medium List 2 Accent 5" w:uiPriority="66"/>
+    <w:lsdException w:name="Medium Grid 1 Accent 5" w:uiPriority="67"/>
+    <w:lsdException w:name="Medium Grid 2 Accent 5" w:uiPriority="68"/>
+    <w:lsdException w:name="Medium Grid 3 Accent 5" w:uiPriority="69"/>
+    <w:lsdException w:name="Dark List Accent 5" w:uiPriority="70"/>
+    <w:lsdException w:name="Colorful Shading Accent 5" w:uiPriority="71"/>
+    <w:lsdException w:name="Colorful List Accent 5" w:uiPriority="72"/>
+    <w:lsdException w:name="Colorful Grid Accent 5" w:uiPriority="73"/>
+    <w:lsdException w:name="Light Shading Accent 6" w:uiPriority="60"/>
+    <w:lsdException w:name="Light List Accent 6" w:uiPriority="61"/>
+    <w:lsdException w:name="Light Grid Accent 6" w:uiPriority="62"/>
+    <w:lsdException w:name="Medium Shading 1 Accent 6" w:uiPriority="63"/>
+    <w:lsdException w:name="Medium Shading 2 Accent 6" w:uiPriority="64"/>
+    <w:lsdException w:name="Medium List 1 Accent 6" w:uiPriority="65"/>
+    <w:lsdException w:name="Medium List 2 Accent 6" w:uiPriority="66"/>
+    <w:lsdException w:name="Medium Grid 1 Accent 6" w:uiPriority="67"/>
+    <w:lsdException w:name="Medium Grid 2 Accent 6" w:uiPriority="68"/>
+    <w:lsdException w:name="Medium Grid 3 Accent 6" w:uiPriority="69"/>
+    <w:lsdException w:name="Dark List Accent 6" w:uiPriority="70"/>
+    <w:lsdException w:name="Colorful Shading Accent 6" w:uiPriority="71"/>
+    <w:lsdException w:name="Colorful List Accent 6" w:uiPriority="72"/>
+    <w:lsdException w:name="Colorful Grid Accent 6" w:uiPriority="73"/>
+    <w:lsdException w:name="Subtle Emphasis" w:uiPriority="19" w:qFormat="1"/>
+    <w:lsdException w:name="Intense Emphasis" w:uiPriority="21" w:qFormat="1"/>
+    <w:lsdException w:name="Subtle Reference" w:uiPriority="31" w:qFormat="1"/>
+    <w:lsdException w:name="Intense Reference" w:uiPriority="32" w:qFormat="1"/>
+    <w:lsdException w:name="Book Title" w:uiPriority="33" w:qFormat="1"/>
+    <w:lsdException w:name="Bibliography" w:semiHidden="1" w:uiPriority="37" w:unhideWhenUsed="1"/>
+    <w:lsdException w:name="TOC Heading" w:semiHidden="1" w:uiPriority="39" w:unhideWhenUsed="1" w:qFormat="1"/>
+    <w:lsdException w:name="Plain Table 1" w:uiPriority="41"/>
+    <w:lsdException w:name="Plain Table 2" w:uiPriority="42"/>
+    <w:lsdException w:name="Plain Table 3" w:uiPriority="43"/>
+    <w:lsdException w:name="Plain Table 4" w:uiPriority="44"/>
+    <w:lsdException w:name="Plain Table 5" w:uiPriority="45"/>
+    <w:lsdException w:name="Grid Table Light" w:uiPriority="40"/>
+    <w:lsdException w:name="Grid Table 1 Light" w:uiPriority="46"/>
+    <w:lsdException w:name="Grid Table 2" w:uiPriority="47"/>
+    <w:lsdException w:name="Grid Table 3" w:uiPriority="48"/>
+    <w:lsdException w:name="Grid Table 4" w:uiPriority="49"/>
+    <w:lsdException w:name="Grid Table 5 Dark" w:uiPriority="50"/>
+    <w:lsdException w:name="Grid Table 6 Colorful" w:uiPriority="51"/>
+    <w:lsdException w:name="Grid Table 7 Colorful" w:uiPriority="52"/>
+    <w:lsdException w:name="Grid Table 1 Light Accent 1" w:uiPriority="46"/>
+    <w:lsdException w:name="Grid Table 2 Accent 1" w:uiPriority="47"/>
+    <w:lsdException w:name="Grid Table 3 Accent 1" w:uiPriority="48"/>
+    <w:lsdException w:name="Grid Table 4 Accent 1" w:uiPriority="49"/>
+    <w:lsdException w:name="Grid Table 5 Dark Accent 1" w:uiPriority="50"/>
+    <w:lsdException w:name="Grid Table 6 Colorful Accent 1" w:uiPriority="51"/>
+    <w:lsdException w:name="Grid Table 7 Colorful Accent 1" w:uiPriority="52"/>
+    <w:lsdException w:name="Grid Table 1 Light Accent 2" w:uiPriority="46"/>
+    <w:lsdException w:name="Grid Table 2 Accent 2" w:uiPriority="47"/>
+    <w:lsdException w:name="Grid Table 3 Accent 2" w:uiPriority="48"/>
+    <w:lsdException w:name="Grid Table 4 Accent 2" w:uiPriority="49"/>
+    <w:lsdException w:name="Grid Table 5 Dark Accent 2" w:uiPriority="50"/>
+    <w:lsdException w:name="Grid Table 6 Colorful Accent 2" w:uiPriority="51"/>
+    <w:lsdException w:name="Grid Table 7 Colorful Accent 2" w:uiPriority="52"/>
+    <w:lsdException w:name="Grid Table 1 Light Accent 3" w:uiPriority="46"/>
+    <w:lsdException w:name="Grid Table 2 Accent 3" w:uiPriority="47"/>
+    <w:lsdException w:name="Grid Table 3 Accent 3" w:uiPriority="48"/>
+    <w:lsdException w:name="Grid Table 4 Accent 3" w:uiPriority="49"/>
+    <w:lsdException w:name="Grid Table 5 Dark Accent 3" w:uiPriority="50"/>
+    <w:lsdException w:name="Grid Table 6 Colorful Accent 3" w:uiPriority="51"/>
+    <w:lsdException w:name="Grid Table 7 Colorful Accent 3" w:uiPriority="52"/>
+    <w:lsdException w:name="Grid Table 1 Light Accent 4" w:uiPriority="46"/>
+    <w:lsdException w:name="Grid Table 2 Accent 4" w:uiPriority="47"/>
+    <w:lsdException w:name="Grid Table 3 Accent 4" w:uiPriority="48"/>
+    <w:lsdException w:name="Grid Table 4 Accent 4" w:uiPriority="49"/>
+    <w:lsdException w:name="Grid Table 5 Dark Accent 4" w:uiPriority="50"/>
+    <w:lsdException w:name="Grid Table 6 Colorful Accent 4" w:uiPriority="51"/>
+    <w:lsdException w:name="Grid Table 7 Colorful Accent 4" w:uiPriority="52"/>
+    <w:lsdException w:name="Grid Table 1 Light Accent 5" w:uiPriority="46"/>
+    <w:lsdException w:name="Grid Table 2 Accent 5" w:uiPriority="47"/>
+    <w:lsdException w:name="Grid Table 3 Accent 5" w:uiPriority="48"/>
+    <w:lsdException w:name="Grid Table 4 Accent 5" w:uiPriority="49"/>
+    <w:lsdException w:name="Grid Table 5 Dark Accent 5" w:uiPriority="50"/>
+    <w:lsdException w:name="Grid Table 6 Colorful Accent 5" w:uiPriority="51"/>
+    <w:lsdException w:name="Grid Table 7 Colorful Accent 5" w:uiPriority="52"/>
+    <w:lsdException w:name="Grid Table 1 Light Accent 6" w:uiPriority="46"/>
+    <w:lsdException w:name="Grid Table 2 Accent 6" w:uiPriority="47"/>
+    <w:lsdException w:name="Grid Table 3 Accent 6" w:uiPriority="48"/>
+    <w:lsdException w:name="Grid Table 4 Accent 6" w:uiPriority="49"/>
+    <w:lsdException w:name="Grid Table 5 Dark Accent 6" w:uiPriority="50"/>
+    <w:lsdException w:name="Grid Table 6 Colorful Accent 6" w:uiPriority="51"/>
+    <w:lsdException w:name="Grid Table 7 Colorful Accent 6" w:uiPriority="52"/>
+    <w:lsdException w:name="List Table 1 Light" w:uiPriority="46"/>
+    <w:lsdException w:name="List Table 2" w:uiPriority="47"/>
+    <w:lsdException w:name="List Table 3" w:uiPriority="48"/>
+    <w:lsdException w:name="List Table 4" w:uiPriority="49"/>
+    <w:lsdException w:name="List Table 5 Dark" w:uiPriority="50"/>
+    <w:lsdException w:name="List Table 6 Colorful" w:uiPriority="51"/>
+    <w:lsdException w:name="List Table 7 Colorful" w:uiPriority="52"/>
+    <w:lsdException w:name="List Table 1 Light Accent 1" w:uiPriority="46"/>
+    <w:lsdException w:name="List Table 2 Accent 1" w:uiPriority="47"/>
+    <w:lsdException w:name="List Table 3 Accent 1" w:uiPriority="48"/>
+    <w:lsdException w:name="List Table 4 Accent 1" w:uiPriority="49"/>
+    <w:lsdException w:name="List Table 5 Dark Accent 1" w:uiPriority="50"/>
+    <w:lsdException w:name="List Table 6 Colorful Accent 1" w:uiPriority="51"/>
+    <w:lsdException w:name="List Table 7 Colorful Accent 1" w:uiPriority="52"/>
+    <w:lsdException w:name="List Table 1 Light Accent 2" w:uiPriority="46"/>
+    <w:lsdException w:name="List Table 2 Accent 2" w:uiPriority="47"/>
+    <w:lsdException w:name="List Table 3 Accent 2" w:uiPriority="48"/>
+    <w:lsdException w:name="List Table 4 Accent 2" w:uiPriority="49"/>
+    <w:lsdException w:name="List Table 5 Dark Accent 2" w:uiPriority="50"/>
+    <w:lsdException w:name="List Table 6 Colorful Accent 2" w:uiPriority="51"/>
+    <w:lsdException w:name="List Table 7 Colorful Accent 2" w:uiPriority="52"/>
+    <w:lsdException w:name="List Table 1 Light Accent 3" w:uiPriority="46"/>
+    <w:lsdException w:name="List Table 2 Accent 3" w:uiPriority="47"/>
+    <w:lsdException w:name="List Table 3 Accent 3" w:uiPriority="48"/>
+    <w:lsdException w:name="List Table 4 Accent 3" w:uiPriority="49"/>
+    <w:lsdException w:name="List Table 5 Dark Accent 3" w:uiPriority="50"/>
+    <w:lsdException w:name="List Table 6 Colorful Accent 3" w:uiPriority="51"/>
+    <w:lsdException w:name="List Table 7 Colorful Accent 3" w:uiPriority="52"/>
+    <w:lsdException w:name="List Table 1 Light Accent 4" w:uiPriority="46"/>
+    <w:lsdException w:name="List Table 2 Accent 4" w:uiPriority="47"/>
+    <w:lsdException w:name="List Table 3 Accent 4" w:uiPriority="48"/>
+    <w:lsdException w:name="List Table 4 Accent 4" w:uiPriority="49"/>
+    <w:lsdException w:name="List Table 5 Dark Accent 4" w:uiPriority="50"/>
+    <w:lsdException w:name="List Table 6 Colorful Accent 4" w:uiPriority="51"/>
+    <w:lsdException w:name="List Table 7 Colorful Accent 4" w:uiPriority="52"/>
+    <w:lsdException w:name="List Table 1 Light Accent 5" w:uiPriority="46"/>
+    <w:lsdException w:name="List Table 2 Accent 5" w:uiPriority="47"/>
+    <w:lsdException w:name="List Table 3 Accent 5" w:uiPriority="48"/>
+    <w:lsdException w:name="List Table 4 Accent 5" w:uiPriority="49"/>
+    <w:lsdException w:name="List Table 5 Dark Accent 5" w:uiPriority="50"/>
+    <w:lsdException w:name="List Table 6 Colorful Accent 5" w:uiPriority="51"/>
+    <w:lsdException w:name="List Table 7 Colorful Accent 5" w:uiPriority="52"/>
+    <w:lsdException w:name="List Table 1 Light Accent 6" w:uiPriority="46"/>
+    <w:lsdException w:name="List Table 2 Accent 6" w:uiPriority="47"/>
+    <w:lsdException w:name="List Table 3 Accent 6" w:uiPriority="48"/>
+    <w:lsdException w:name="List Table 4 Accent 6" w:uiPriority="49"/>
+    <w:lsdException w:name="List Table 5 Dark Accent 6" w:uiPriority="50"/>
+    <w:lsdException w:name="List Table 6 Colorful Accent 6" w:uiPriority="51"/>
+    <w:lsdException w:name="List Table 7 Colorful Accent 6" w:uiPriority="52"/>
+    <w:lsdException w:name="Mention" w:semiHidden="1" w:unhideWhenUsed="1"/>
+    <w:lsdException w:name="Smart Hyperlink" w:semiHidden="1" w:unhideWhenUsed="1"/>
+    <w:lsdException w:name="Hashtag" w:semiHidden="1" w:unhideWhenUsed="1"/>
   </w:latentStyles>
   <w:style w:type="paragraph" w:default="1" w:styleId="Normal">
     <w:name w:val="Normal"/>
@@ -5758,7 +5925,7 @@
 </file>
 
 <file path=customXml/itemProps1.xml><?xml version="1.0" encoding="utf-8"?>
-<ds:datastoreItem xmlns:ds="http://schemas.openxmlformats.org/officeDocument/2006/customXml" ds:itemID="{96D481CF-4DFB-45E4-B56E-FA7E5B63A68A}">
+<ds:datastoreItem xmlns:ds="http://schemas.openxmlformats.org/officeDocument/2006/customXml" ds:itemID="{DCC135DC-3AA0-4A1D-BD38-40315438EAAE}">
   <ds:schemaRefs>
     <ds:schemaRef ds:uri="http://schemas.openxmlformats.org/officeDocument/2006/bibliography"/>
   </ds:schemaRefs>

</xml_diff>

<commit_message>
modified sort.java, CDI.java, tweaked proposal style
</commit_message>
<xml_diff>
--- a/Course Documentation/Group09_RequirementsSpecification.docx
+++ b/Course Documentation/Group09_RequirementsSpecification.docx
@@ -825,10 +825,14 @@
       <w:r>
         <w:rPr>
           <w:rFonts w:eastAsia="Times New Roman"/>
+          <w:i/>
         </w:rPr>
         <w:t>No</w:t>
       </w:r>
       <w:r>
+        <w:rPr>
+          <w:i/>
+        </w:rPr>
         <w:t>sophobic</w:t>
       </w:r>
       <w:proofErr w:type="spellEnd"/>
@@ -881,8 +885,6 @@
       <w:pPr>
         <w:ind w:firstLine="720"/>
       </w:pPr>
-      <w:bookmarkStart w:id="0" w:name="_GoBack"/>
-      <w:bookmarkEnd w:id="0"/>
     </w:p>
     <w:p>
       <w:r>
@@ -1061,12 +1063,14 @@
       <w:r>
         <w:rPr>
           <w:rFonts w:eastAsia="Times New Roman"/>
+          <w:i/>
         </w:rPr>
         <w:t>Nos</w:t>
       </w:r>
       <w:r>
         <w:rPr>
           <w:rFonts w:eastAsia="Times New Roman"/>
+          <w:i/>
         </w:rPr>
         <w:t>ophobic</w:t>
       </w:r>
@@ -1963,16 +1967,16 @@
         </w:rPr>
         <w:t xml:space="preserve">te all data </w:t>
       </w:r>
-      <w:proofErr w:type="spellStart"/>
       <w:r>
         <w:rPr>
           <w:rFonts w:ascii="Times New Roman" w:hAnsi="Times New Roman" w:cs="Times New Roman"/>
           <w:bCs/>
           <w:sz w:val="24"/>
         </w:rPr>
-        <w:t>maniputlation</w:t>
-      </w:r>
-      <w:proofErr w:type="spellEnd"/>
+        <w:t>manipulation</w:t>
+      </w:r>
+      <w:bookmarkStart w:id="0" w:name="_GoBack"/>
+      <w:bookmarkEnd w:id="0"/>
       <w:r>
         <w:rPr>
           <w:rFonts w:ascii="Times New Roman" w:hAnsi="Times New Roman" w:cs="Times New Roman"/>
@@ -2267,9 +2271,18 @@
       <w:r>
         <w:rPr>
           <w:rFonts w:ascii="Times New Roman" w:hAnsi="Times New Roman" w:cs="Times New Roman"/>
+          <w:i/>
           <w:sz w:val="24"/>
         </w:rPr>
-        <w:t>nosophobic</w:t>
+        <w:t>N</w:t>
+      </w:r>
+      <w:r>
+        <w:rPr>
+          <w:rFonts w:ascii="Times New Roman" w:hAnsi="Times New Roman" w:cs="Times New Roman"/>
+          <w:i/>
+          <w:sz w:val="24"/>
+        </w:rPr>
+        <w:t>osophobic</w:t>
       </w:r>
       <w:proofErr w:type="spellEnd"/>
       <w:r>
@@ -4460,7 +4473,7 @@
     <w:lsdException w:name="Table Web 2" w:semiHidden="1" w:unhideWhenUsed="1"/>
     <w:lsdException w:name="Table Web 3" w:semiHidden="1" w:unhideWhenUsed="1"/>
     <w:lsdException w:name="Balloon Text" w:semiHidden="1" w:unhideWhenUsed="1"/>
-    <w:lsdException w:name="Table Grid" w:semiHidden="1" w:uiPriority="59" w:unhideWhenUsed="1"/>
+    <w:lsdException w:name="Table Grid" w:uiPriority="59"/>
     <w:lsdException w:name="Table Theme" w:semiHidden="1" w:unhideWhenUsed="1"/>
     <w:lsdException w:name="Placeholder Text" w:semiHidden="1"/>
     <w:lsdException w:name="No Spacing" w:uiPriority="1" w:qFormat="1"/>
@@ -5925,7 +5938,7 @@
 </file>
 
 <file path=customXml/itemProps1.xml><?xml version="1.0" encoding="utf-8"?>
-<ds:datastoreItem xmlns:ds="http://schemas.openxmlformats.org/officeDocument/2006/customXml" ds:itemID="{DCC135DC-3AA0-4A1D-BD38-40315438EAAE}">
+<ds:datastoreItem xmlns:ds="http://schemas.openxmlformats.org/officeDocument/2006/customXml" ds:itemID="{CDDFE53B-FC2A-4B9C-B079-AA29D4F9216A}">
   <ds:schemaRefs>
     <ds:schemaRef ds:uri="http://schemas.openxmlformats.org/officeDocument/2006/bibliography"/>
   </ds:schemaRefs>

</xml_diff>